<commit_message>
using devices location API
</commit_message>
<xml_diff>
--- a/Study diary template.docx
+++ b/Study diary template.docx
@@ -210,7 +210,7 @@
         <mc:AlternateContent>
           <mc:Choice Requires="wps">
             <w:drawing>
-              <wp:anchor behindDoc="0" distT="0" distB="0" distL="113030" distR="113030" simplePos="0" locked="0" layoutInCell="1" allowOverlap="1" relativeHeight="19" wp14:anchorId="3C98EB1C">
+              <wp:anchor behindDoc="0" distT="0" distB="0" distL="112395" distR="112395" simplePos="0" locked="0" layoutInCell="1" allowOverlap="1" relativeHeight="20" wp14:anchorId="3C98EB1C">
                 <wp:simplePos x="0" y="0"/>
                 <wp:positionH relativeFrom="column">
                   <wp:posOffset>0</wp:posOffset>
@@ -218,7 +218,7 @@
                 <wp:positionV relativeFrom="page">
                   <wp:posOffset>9531985</wp:posOffset>
                 </wp:positionV>
-                <wp:extent cx="4916170" cy="1270"/>
+                <wp:extent cx="4916805" cy="1270"/>
                 <wp:effectExtent l="9525" t="6985" r="9525" b="12065"/>
                 <wp:wrapTopAndBottom/>
                 <wp:docPr id="3" name="Line 38"/>
@@ -229,7 +229,7 @@
                       <wps:spPr>
                         <a:xfrm>
                           <a:off x="0" y="0"/>
-                          <a:ext cx="4915440" cy="0"/>
+                          <a:ext cx="4916160" cy="0"/>
                         </a:xfrm>
                         <a:prstGeom prst="line">
                           <a:avLst/>
@@ -256,7 +256,7 @@
           </mc:Choice>
           <mc:Fallback>
             <w:pict>
-              <v:line id="shape_0" from="0pt,750.55pt" to="387pt,750.55pt" ID="Line 38" stroked="t" style="position:absolute;mso-position-vertical-relative:page" wp14:anchorId="3C98EB1C">
+              <v:line id="shape_0" from="0pt,750.55pt" to="387.05pt,750.55pt" ID="Line 38" stroked="t" style="position:absolute;mso-position-vertical-relative:page" wp14:anchorId="3C98EB1C">
                 <v:stroke color="black" weight="9360" joinstyle="round" endcap="flat"/>
                 <v:fill o:detectmouseclick="t" on="false"/>
               </v:line>
@@ -287,24 +287,6 @@
           <w:rFonts w:cs="Arial"/>
         </w:rPr>
         <w:t>SISÄLLYS</w:t>
-      </w:r>
-    </w:p>
-    <w:p>
-      <w:pPr>
-        <w:pStyle w:val="Asiasanat"/>
-        <w:pBdr/>
-        <w:jc w:val="both"/>
-        <w:rPr>
-          <w:rFonts w:cs="Arial"/>
-          <w:szCs w:val="24"/>
-        </w:rPr>
-        <w:framePr w:w="8460" w:h="276" w:x="2269" w:y="15175" w:wrap="auto" w:vAnchor="page" w:hAnchor="page" w:hRule="exact"/>
-      </w:pPr>
-      <w:r>
-        <w:rPr>
-          <w:rFonts w:cs="Arial"/>
-          <w:szCs w:val="24"/>
-        </w:rPr>
       </w:r>
     </w:p>
     <w:sdt>
@@ -319,7 +301,7 @@
           <w:pPr>
             <w:pStyle w:val="Contents1"/>
             <w:rPr>
-              <w:rFonts w:ascii="Calibri" w:hAnsi="Calibri" w:eastAsia="ＭＳ 明朝" w:cs="" w:asciiTheme="minorHAnsi" w:cstheme="minorBidi" w:eastAsiaTheme="minorEastAsia" w:hAnsiTheme="minorHAnsi"/>
+              <w:rFonts w:ascii="Calibri" w:hAnsi="Calibri" w:eastAsia="" w:cs="" w:asciiTheme="minorHAnsi" w:cstheme="minorBidi" w:eastAsiaTheme="minorEastAsia" w:hAnsiTheme="minorHAnsi"/>
               <w:sz w:val="22"/>
               <w:lang w:eastAsia="fi-FI"/>
             </w:rPr>
@@ -355,7 +337,7 @@
             <w:r>
               <w:rPr>
                 <w:rStyle w:val="IndexLink"/>
-                <w:rFonts w:eastAsia="ＭＳ 明朝" w:cs="" w:ascii="Calibri" w:hAnsi="Calibri" w:asciiTheme="minorHAnsi" w:cstheme="minorBidi" w:eastAsiaTheme="minorEastAsia" w:hAnsiTheme="minorHAnsi"/>
+                <w:rFonts w:eastAsia="" w:cs="" w:ascii="Calibri" w:hAnsi="Calibri" w:asciiTheme="minorHAnsi" w:cstheme="minorBidi" w:eastAsiaTheme="minorEastAsia" w:hAnsiTheme="minorHAnsi"/>
                 <w:sz w:val="22"/>
                 <w:lang w:eastAsia="fi-FI"/>
               </w:rPr>
@@ -378,6 +360,91 @@
                 <w:webHidden/>
               </w:rPr>
               <w:instrText>PAGEREF _Toc86919927 \h</w:instrText>
+            </w:r>
+            <w:r>
+              <w:rPr>
+                <w:webHidden/>
+              </w:rPr>
+              <w:fldChar w:fldCharType="separate"/>
+            </w:r>
+            <w:r>
+              <w:rPr>
+                <w:rStyle w:val="IndexLink"/>
+                <w:vanish w:val="false"/>
+              </w:rPr>
+              <w:tab/>
+              <w:t>3</w:t>
+            </w:r>
+            <w:r>
+              <w:rPr>
+                <w:webHidden/>
+              </w:rPr>
+              <w:fldChar w:fldCharType="end"/>
+            </w:r>
+          </w:hyperlink>
+        </w:p>
+        <w:p>
+          <w:pPr>
+            <w:pStyle w:val="Asiasanat"/>
+            <w:pBdr/>
+            <w:jc w:val="both"/>
+            <w:rPr>
+              <w:rFonts w:cs="Arial"/>
+              <w:szCs w:val="24"/>
+            </w:rPr>
+            <w:framePr w:w="8460" w:h="276" w:x="2269" w:y="15175" w:wrap="auto" w:vAnchor="page" w:hAnchor="page" w:hRule="exact"/>
+          </w:pPr>
+          <w:r>
+            <w:rPr>
+              <w:rFonts w:cs="Arial"/>
+              <w:szCs w:val="24"/>
+            </w:rPr>
+          </w:r>
+        </w:p>
+        <w:p>
+          <w:pPr>
+            <w:pStyle w:val="Contents2"/>
+            <w:rPr>
+              <w:rFonts w:ascii="Calibri" w:hAnsi="Calibri" w:eastAsia="" w:cs="" w:asciiTheme="minorHAnsi" w:cstheme="minorBidi" w:eastAsiaTheme="minorEastAsia" w:hAnsiTheme="minorHAnsi"/>
+              <w:sz w:val="22"/>
+              <w:lang w:eastAsia="fi-FI"/>
+            </w:rPr>
+          </w:pPr>
+          <w:hyperlink w:anchor="_Toc86919928">
+            <w:r>
+              <w:rPr>
+                <w:webHidden/>
+                <w:rStyle w:val="IndexLink"/>
+                <w:vanish w:val="false"/>
+              </w:rPr>
+              <w:t>1.1</w:t>
+            </w:r>
+            <w:r>
+              <w:rPr>
+                <w:rStyle w:val="IndexLink"/>
+                <w:rFonts w:eastAsia="" w:cs="" w:ascii="Calibri" w:hAnsi="Calibri" w:asciiTheme="minorHAnsi" w:cstheme="minorBidi" w:eastAsiaTheme="minorEastAsia" w:hAnsiTheme="minorHAnsi"/>
+                <w:sz w:val="22"/>
+                <w:lang w:eastAsia="fi-FI"/>
+              </w:rPr>
+              <w:tab/>
+            </w:r>
+            <w:r>
+              <w:rPr>
+                <w:rStyle w:val="IndexLink"/>
+              </w:rPr>
+              <w:t>Taskulamppusovellus (Camera HW API)</w:t>
+            </w:r>
+            <w:r>
+              <w:rPr>
+                <w:webHidden/>
+              </w:rPr>
+              <w:fldChar w:fldCharType="begin"/>
+            </w:r>
+            <w:r>
+              <w:rPr>
+                <w:webHidden/>
+              </w:rPr>
+              <w:instrText>PAGEREF _Toc86919928 \h</w:instrText>
             </w:r>
             <w:r>
               <w:rPr>
@@ -405,74 +472,7 @@
           <w:pPr>
             <w:pStyle w:val="Contents2"/>
             <w:rPr>
-              <w:rFonts w:ascii="Calibri" w:hAnsi="Calibri" w:eastAsia="ＭＳ 明朝" w:cs="" w:asciiTheme="minorHAnsi" w:cstheme="minorBidi" w:eastAsiaTheme="minorEastAsia" w:hAnsiTheme="minorHAnsi"/>
-              <w:sz w:val="22"/>
-              <w:lang w:eastAsia="fi-FI"/>
-            </w:rPr>
-          </w:pPr>
-          <w:hyperlink w:anchor="_Toc86919928">
-            <w:r>
-              <w:rPr>
-                <w:webHidden/>
-                <w:rStyle w:val="IndexLink"/>
-                <w:vanish w:val="false"/>
-              </w:rPr>
-              <w:t>1.1</w:t>
-            </w:r>
-            <w:r>
-              <w:rPr>
-                <w:rStyle w:val="IndexLink"/>
-                <w:rFonts w:eastAsia="ＭＳ 明朝" w:cs="" w:ascii="Calibri" w:hAnsi="Calibri" w:asciiTheme="minorHAnsi" w:cstheme="minorBidi" w:eastAsiaTheme="minorEastAsia" w:hAnsiTheme="minorHAnsi"/>
-                <w:sz w:val="22"/>
-                <w:lang w:eastAsia="fi-FI"/>
-              </w:rPr>
-              <w:tab/>
-            </w:r>
-            <w:r>
-              <w:rPr>
-                <w:rStyle w:val="IndexLink"/>
-              </w:rPr>
-              <w:t>Taskulamppusovellus (Camera HW API)</w:t>
-            </w:r>
-            <w:r>
-              <w:rPr>
-                <w:webHidden/>
-              </w:rPr>
-              <w:fldChar w:fldCharType="begin"/>
-            </w:r>
-            <w:r>
-              <w:rPr>
-                <w:webHidden/>
-              </w:rPr>
-              <w:instrText>PAGEREF _Toc86919928 \h</w:instrText>
-            </w:r>
-            <w:r>
-              <w:rPr>
-                <w:webHidden/>
-              </w:rPr>
-              <w:fldChar w:fldCharType="separate"/>
-            </w:r>
-            <w:r>
-              <w:rPr>
-                <w:rStyle w:val="IndexLink"/>
-                <w:vanish w:val="false"/>
-              </w:rPr>
-              <w:tab/>
-              <w:t>3</w:t>
-            </w:r>
-            <w:r>
-              <w:rPr>
-                <w:webHidden/>
-              </w:rPr>
-              <w:fldChar w:fldCharType="end"/>
-            </w:r>
-          </w:hyperlink>
-        </w:p>
-        <w:p>
-          <w:pPr>
-            <w:pStyle w:val="Contents2"/>
-            <w:rPr>
-              <w:rFonts w:ascii="Calibri" w:hAnsi="Calibri" w:eastAsia="ＭＳ 明朝" w:cs="" w:asciiTheme="minorHAnsi" w:cstheme="minorBidi" w:eastAsiaTheme="minorEastAsia" w:hAnsiTheme="minorHAnsi"/>
+              <w:rFonts w:ascii="Calibri" w:hAnsi="Calibri" w:eastAsia="" w:cs="" w:asciiTheme="minorHAnsi" w:cstheme="minorBidi" w:eastAsiaTheme="minorEastAsia" w:hAnsiTheme="minorHAnsi"/>
               <w:sz w:val="22"/>
               <w:lang w:eastAsia="fi-FI"/>
             </w:rPr>
@@ -490,7 +490,7 @@
             <w:r>
               <w:rPr>
                 <w:rStyle w:val="IndexLink"/>
-                <w:rFonts w:eastAsia="ＭＳ 明朝" w:cs="" w:ascii="Calibri" w:hAnsi="Calibri" w:asciiTheme="minorHAnsi" w:cstheme="minorBidi" w:eastAsiaTheme="minorEastAsia" w:hAnsiTheme="minorHAnsi"/>
+                <w:rFonts w:eastAsia="" w:cs="" w:ascii="Calibri" w:hAnsi="Calibri" w:asciiTheme="minorHAnsi" w:cstheme="minorBidi" w:eastAsiaTheme="minorEastAsia" w:hAnsiTheme="minorHAnsi"/>
                 <w:sz w:val="22"/>
                 <w:lang w:eastAsia="fi-FI"/>
               </w:rPr>
@@ -541,7 +541,7 @@
           <w:pPr>
             <w:pStyle w:val="Contents1"/>
             <w:rPr>
-              <w:rFonts w:ascii="Calibri" w:hAnsi="Calibri" w:eastAsia="ＭＳ 明朝" w:cs="" w:asciiTheme="minorHAnsi" w:cstheme="minorBidi" w:eastAsiaTheme="minorEastAsia" w:hAnsiTheme="minorHAnsi"/>
+              <w:rFonts w:ascii="Calibri" w:hAnsi="Calibri" w:eastAsia="" w:cs="" w:asciiTheme="minorHAnsi" w:cstheme="minorBidi" w:eastAsiaTheme="minorEastAsia" w:hAnsiTheme="minorHAnsi"/>
               <w:sz w:val="22"/>
               <w:lang w:eastAsia="fi-FI"/>
             </w:rPr>
@@ -558,7 +558,7 @@
             <w:r>
               <w:rPr>
                 <w:rStyle w:val="IndexLink"/>
-                <w:rFonts w:eastAsia="ＭＳ 明朝" w:cs="" w:ascii="Calibri" w:hAnsi="Calibri" w:asciiTheme="minorHAnsi" w:cstheme="minorBidi" w:eastAsiaTheme="minorEastAsia" w:hAnsiTheme="minorHAnsi"/>
+                <w:rFonts w:eastAsia="" w:cs="" w:ascii="Calibri" w:hAnsi="Calibri" w:asciiTheme="minorHAnsi" w:cstheme="minorBidi" w:eastAsiaTheme="minorEastAsia" w:hAnsiTheme="minorHAnsi"/>
                 <w:sz w:val="22"/>
                 <w:lang w:eastAsia="fi-FI"/>
               </w:rPr>
@@ -608,7 +608,7 @@
           <w:pPr>
             <w:pStyle w:val="Contents1"/>
             <w:rPr>
-              <w:rFonts w:ascii="Calibri" w:hAnsi="Calibri" w:eastAsia="ＭＳ 明朝" w:cs="" w:asciiTheme="minorHAnsi" w:cstheme="minorBidi" w:eastAsiaTheme="minorEastAsia" w:hAnsiTheme="minorHAnsi"/>
+              <w:rFonts w:ascii="Calibri" w:hAnsi="Calibri" w:eastAsia="" w:cs="" w:asciiTheme="minorHAnsi" w:cstheme="minorBidi" w:eastAsiaTheme="minorEastAsia" w:hAnsiTheme="minorHAnsi"/>
               <w:sz w:val="22"/>
               <w:lang w:eastAsia="fi-FI"/>
             </w:rPr>
@@ -625,7 +625,7 @@
             <w:r>
               <w:rPr>
                 <w:rStyle w:val="IndexLink"/>
-                <w:rFonts w:eastAsia="ＭＳ 明朝" w:cs="" w:ascii="Calibri" w:hAnsi="Calibri" w:asciiTheme="minorHAnsi" w:cstheme="minorBidi" w:eastAsiaTheme="minorEastAsia" w:hAnsiTheme="minorHAnsi"/>
+                <w:rFonts w:eastAsia="" w:cs="" w:ascii="Calibri" w:hAnsi="Calibri" w:asciiTheme="minorHAnsi" w:cstheme="minorBidi" w:eastAsiaTheme="minorEastAsia" w:hAnsiTheme="minorHAnsi"/>
                 <w:sz w:val="22"/>
                 <w:lang w:eastAsia="fi-FI"/>
               </w:rPr>
@@ -675,7 +675,7 @@
           <w:pPr>
             <w:pStyle w:val="Contents1"/>
             <w:rPr>
-              <w:rFonts w:ascii="Calibri" w:hAnsi="Calibri" w:eastAsia="ＭＳ 明朝" w:cs="" w:asciiTheme="minorHAnsi" w:cstheme="minorBidi" w:eastAsiaTheme="minorEastAsia" w:hAnsiTheme="minorHAnsi"/>
+              <w:rFonts w:ascii="Calibri" w:hAnsi="Calibri" w:eastAsia="" w:cs="" w:asciiTheme="minorHAnsi" w:cstheme="minorBidi" w:eastAsiaTheme="minorEastAsia" w:hAnsiTheme="minorHAnsi"/>
               <w:sz w:val="22"/>
               <w:lang w:eastAsia="fi-FI"/>
             </w:rPr>
@@ -692,7 +692,7 @@
             <w:r>
               <w:rPr>
                 <w:rStyle w:val="IndexLink"/>
-                <w:rFonts w:eastAsia="ＭＳ 明朝" w:cs="" w:ascii="Calibri" w:hAnsi="Calibri" w:asciiTheme="minorHAnsi" w:cstheme="minorBidi" w:eastAsiaTheme="minorEastAsia" w:hAnsiTheme="minorHAnsi"/>
+                <w:rFonts w:eastAsia="" w:cs="" w:ascii="Calibri" w:hAnsi="Calibri" w:asciiTheme="minorHAnsi" w:cstheme="minorBidi" w:eastAsiaTheme="minorEastAsia" w:hAnsiTheme="minorHAnsi"/>
                 <w:sz w:val="22"/>
                 <w:lang w:eastAsia="fi-FI"/>
               </w:rPr>
@@ -742,7 +742,7 @@
           <w:pPr>
             <w:pStyle w:val="Contents1"/>
             <w:rPr>
-              <w:rFonts w:ascii="Calibri" w:hAnsi="Calibri" w:eastAsia="ＭＳ 明朝" w:cs="" w:asciiTheme="minorHAnsi" w:cstheme="minorBidi" w:eastAsiaTheme="minorEastAsia" w:hAnsiTheme="minorHAnsi"/>
+              <w:rFonts w:ascii="Calibri" w:hAnsi="Calibri" w:eastAsia="" w:cs="" w:asciiTheme="minorHAnsi" w:cstheme="minorBidi" w:eastAsiaTheme="minorEastAsia" w:hAnsiTheme="minorHAnsi"/>
               <w:sz w:val="22"/>
               <w:lang w:eastAsia="fi-FI"/>
             </w:rPr>
@@ -759,7 +759,7 @@
             <w:r>
               <w:rPr>
                 <w:rStyle w:val="IndexLink"/>
-                <w:rFonts w:eastAsia="ＭＳ 明朝" w:cs="" w:ascii="Calibri" w:hAnsi="Calibri" w:asciiTheme="minorHAnsi" w:cstheme="minorBidi" w:eastAsiaTheme="minorEastAsia" w:hAnsiTheme="minorHAnsi"/>
+                <w:rFonts w:eastAsia="" w:cs="" w:ascii="Calibri" w:hAnsi="Calibri" w:asciiTheme="minorHAnsi" w:cstheme="minorBidi" w:eastAsiaTheme="minorEastAsia" w:hAnsiTheme="minorHAnsi"/>
                 <w:sz w:val="22"/>
                 <w:lang w:eastAsia="fi-FI"/>
               </w:rPr>
@@ -809,7 +809,7 @@
           <w:pPr>
             <w:pStyle w:val="Contents1"/>
             <w:rPr>
-              <w:rFonts w:ascii="Calibri" w:hAnsi="Calibri" w:eastAsia="ＭＳ 明朝" w:cs="" w:asciiTheme="minorHAnsi" w:cstheme="minorBidi" w:eastAsiaTheme="minorEastAsia" w:hAnsiTheme="minorHAnsi"/>
+              <w:rFonts w:ascii="Calibri" w:hAnsi="Calibri" w:eastAsia="" w:cs="" w:asciiTheme="minorHAnsi" w:cstheme="minorBidi" w:eastAsiaTheme="minorEastAsia" w:hAnsiTheme="minorHAnsi"/>
               <w:sz w:val="22"/>
               <w:lang w:eastAsia="fi-FI"/>
             </w:rPr>
@@ -826,7 +826,7 @@
             <w:r>
               <w:rPr>
                 <w:rStyle w:val="IndexLink"/>
-                <w:rFonts w:eastAsia="ＭＳ 明朝" w:cs="" w:ascii="Calibri" w:hAnsi="Calibri" w:asciiTheme="minorHAnsi" w:cstheme="minorBidi" w:eastAsiaTheme="minorEastAsia" w:hAnsiTheme="minorHAnsi"/>
+                <w:rFonts w:eastAsia="" w:cs="" w:ascii="Calibri" w:hAnsi="Calibri" w:asciiTheme="minorHAnsi" w:cstheme="minorBidi" w:eastAsiaTheme="minorEastAsia" w:hAnsiTheme="minorHAnsi"/>
                 <w:sz w:val="22"/>
                 <w:lang w:eastAsia="fi-FI"/>
               </w:rPr>
@@ -876,7 +876,7 @@
           <w:pPr>
             <w:pStyle w:val="Contents1"/>
             <w:rPr>
-              <w:rFonts w:ascii="Calibri" w:hAnsi="Calibri" w:eastAsia="ＭＳ 明朝" w:cs="" w:asciiTheme="minorHAnsi" w:cstheme="minorBidi" w:eastAsiaTheme="minorEastAsia" w:hAnsiTheme="minorHAnsi"/>
+              <w:rFonts w:ascii="Calibri" w:hAnsi="Calibri" w:eastAsia="" w:cs="" w:asciiTheme="minorHAnsi" w:cstheme="minorBidi" w:eastAsiaTheme="minorEastAsia" w:hAnsiTheme="minorHAnsi"/>
               <w:sz w:val="22"/>
               <w:lang w:eastAsia="fi-FI"/>
             </w:rPr>
@@ -893,7 +893,7 @@
             <w:r>
               <w:rPr>
                 <w:rStyle w:val="IndexLink"/>
-                <w:rFonts w:eastAsia="ＭＳ 明朝" w:cs="" w:ascii="Calibri" w:hAnsi="Calibri" w:asciiTheme="minorHAnsi" w:cstheme="minorBidi" w:eastAsiaTheme="minorEastAsia" w:hAnsiTheme="minorHAnsi"/>
+                <w:rFonts w:eastAsia="" w:cs="" w:ascii="Calibri" w:hAnsi="Calibri" w:asciiTheme="minorHAnsi" w:cstheme="minorBidi" w:eastAsiaTheme="minorEastAsia" w:hAnsiTheme="minorHAnsi"/>
                 <w:sz w:val="22"/>
                 <w:lang w:eastAsia="fi-FI"/>
               </w:rPr>
@@ -943,7 +943,7 @@
           <w:pPr>
             <w:pStyle w:val="Contents1"/>
             <w:rPr>
-              <w:rFonts w:ascii="Calibri" w:hAnsi="Calibri" w:eastAsia="ＭＳ 明朝" w:cs="" w:asciiTheme="minorHAnsi" w:cstheme="minorBidi" w:eastAsiaTheme="minorEastAsia" w:hAnsiTheme="minorHAnsi"/>
+              <w:rFonts w:ascii="Calibri" w:hAnsi="Calibri" w:eastAsia="" w:cs="" w:asciiTheme="minorHAnsi" w:cstheme="minorBidi" w:eastAsiaTheme="minorEastAsia" w:hAnsiTheme="minorHAnsi"/>
               <w:sz w:val="22"/>
               <w:lang w:eastAsia="fi-FI"/>
             </w:rPr>
@@ -960,7 +960,7 @@
             <w:r>
               <w:rPr>
                 <w:rStyle w:val="IndexLink"/>
-                <w:rFonts w:eastAsia="ＭＳ 明朝" w:cs="" w:ascii="Calibri" w:hAnsi="Calibri" w:asciiTheme="minorHAnsi" w:cstheme="minorBidi" w:eastAsiaTheme="minorEastAsia" w:hAnsiTheme="minorHAnsi"/>
+                <w:rFonts w:eastAsia="" w:cs="" w:ascii="Calibri" w:hAnsi="Calibri" w:asciiTheme="minorHAnsi" w:cstheme="minorBidi" w:eastAsiaTheme="minorEastAsia" w:hAnsiTheme="minorHAnsi"/>
                 <w:sz w:val="22"/>
                 <w:lang w:eastAsia="fi-FI"/>
               </w:rPr>
@@ -1010,7 +1010,7 @@
           <w:pPr>
             <w:pStyle w:val="Contents1"/>
             <w:rPr>
-              <w:rFonts w:ascii="Calibri" w:hAnsi="Calibri" w:eastAsia="ＭＳ 明朝" w:cs="" w:asciiTheme="minorHAnsi" w:cstheme="minorBidi" w:eastAsiaTheme="minorEastAsia" w:hAnsiTheme="minorHAnsi"/>
+              <w:rFonts w:ascii="Calibri" w:hAnsi="Calibri" w:eastAsia="" w:cs="" w:asciiTheme="minorHAnsi" w:cstheme="minorBidi" w:eastAsiaTheme="minorEastAsia" w:hAnsiTheme="minorHAnsi"/>
               <w:sz w:val="22"/>
               <w:lang w:eastAsia="fi-FI"/>
             </w:rPr>
@@ -1027,7 +1027,7 @@
             <w:r>
               <w:rPr>
                 <w:rStyle w:val="IndexLink"/>
-                <w:rFonts w:eastAsia="ＭＳ 明朝" w:cs="" w:ascii="Calibri" w:hAnsi="Calibri" w:asciiTheme="minorHAnsi" w:cstheme="minorBidi" w:eastAsiaTheme="minorEastAsia" w:hAnsiTheme="minorHAnsi"/>
+                <w:rFonts w:eastAsia="" w:cs="" w:ascii="Calibri" w:hAnsi="Calibri" w:asciiTheme="minorHAnsi" w:cstheme="minorBidi" w:eastAsiaTheme="minorEastAsia" w:hAnsiTheme="minorHAnsi"/>
                 <w:sz w:val="22"/>
                 <w:lang w:eastAsia="fi-FI"/>
               </w:rPr>
@@ -1077,7 +1077,7 @@
           <w:pPr>
             <w:pStyle w:val="Contents1"/>
             <w:rPr>
-              <w:rFonts w:ascii="Calibri" w:hAnsi="Calibri" w:eastAsia="ＭＳ 明朝" w:cs="" w:asciiTheme="minorHAnsi" w:cstheme="minorBidi" w:eastAsiaTheme="minorEastAsia" w:hAnsiTheme="minorHAnsi"/>
+              <w:rFonts w:ascii="Calibri" w:hAnsi="Calibri" w:eastAsia="" w:cs="" w:asciiTheme="minorHAnsi" w:cstheme="minorBidi" w:eastAsiaTheme="minorEastAsia" w:hAnsiTheme="minorHAnsi"/>
               <w:sz w:val="22"/>
               <w:lang w:eastAsia="fi-FI"/>
             </w:rPr>
@@ -1094,7 +1094,7 @@
             <w:r>
               <w:rPr>
                 <w:rStyle w:val="IndexLink"/>
-                <w:rFonts w:eastAsia="ＭＳ 明朝" w:cs="" w:ascii="Calibri" w:hAnsi="Calibri" w:asciiTheme="minorHAnsi" w:cstheme="minorBidi" w:eastAsiaTheme="minorEastAsia" w:hAnsiTheme="minorHAnsi"/>
+                <w:rFonts w:eastAsia="" w:cs="" w:ascii="Calibri" w:hAnsi="Calibri" w:asciiTheme="minorHAnsi" w:cstheme="minorBidi" w:eastAsiaTheme="minorEastAsia" w:hAnsiTheme="minorHAnsi"/>
                 <w:sz w:val="22"/>
                 <w:lang w:eastAsia="fi-FI"/>
               </w:rPr>
@@ -1144,7 +1144,7 @@
           <w:pPr>
             <w:pStyle w:val="Contents1"/>
             <w:rPr>
-              <w:rFonts w:ascii="Calibri" w:hAnsi="Calibri" w:eastAsia="ＭＳ 明朝" w:cs="" w:asciiTheme="minorHAnsi" w:cstheme="minorBidi" w:eastAsiaTheme="minorEastAsia" w:hAnsiTheme="minorHAnsi"/>
+              <w:rFonts w:ascii="Calibri" w:hAnsi="Calibri" w:eastAsia="" w:cs="" w:asciiTheme="minorHAnsi" w:cstheme="minorBidi" w:eastAsiaTheme="minorEastAsia" w:hAnsiTheme="minorHAnsi"/>
               <w:sz w:val="22"/>
               <w:lang w:eastAsia="fi-FI"/>
             </w:rPr>
@@ -1197,7 +1197,7 @@
           <w:pPr>
             <w:pStyle w:val="Contents1"/>
             <w:rPr>
-              <w:rFonts w:ascii="Calibri" w:hAnsi="Calibri" w:eastAsia="ＭＳ 明朝" w:cs="" w:asciiTheme="minorHAnsi" w:cstheme="minorBidi" w:eastAsiaTheme="minorEastAsia" w:hAnsiTheme="minorHAnsi"/>
+              <w:rFonts w:ascii="Calibri" w:hAnsi="Calibri" w:eastAsia="" w:cs="" w:asciiTheme="minorHAnsi" w:cstheme="minorBidi" w:eastAsiaTheme="minorEastAsia" w:hAnsiTheme="minorHAnsi"/>
               <w:sz w:val="22"/>
               <w:lang w:eastAsia="fi-FI"/>
             </w:rPr>
@@ -1391,7 +1391,7 @@
           <w:lang w:val="en-US"/>
         </w:rPr>
         <w:drawing>
-          <wp:anchor behindDoc="0" distT="0" distB="0" distL="0" distR="0" simplePos="0" locked="0" layoutInCell="1" allowOverlap="1" relativeHeight="22">
+          <wp:anchor behindDoc="0" distT="0" distB="0" distL="0" distR="0" simplePos="0" locked="0" layoutInCell="1" allowOverlap="1" relativeHeight="21">
             <wp:simplePos x="0" y="0"/>
             <wp:positionH relativeFrom="column">
               <wp:align>center</wp:align>
@@ -5069,109 +5069,7 @@
         </w:rPr>
       </w:pPr>
       <w:r>
-        <w:rPr>
-          <w:b w:val="false"/>
-          <w:bCs w:val="false"/>
-          <w:lang w:val="en-US"/>
-        </w:rPr>
-      </w:r>
-    </w:p>
-    <w:p>
-      <w:pPr>
-        <w:pStyle w:val="Normal"/>
-        <w:rPr>
-          <w:lang w:val="en-US"/>
-        </w:rPr>
-      </w:pPr>
-      <w:r>
-        <w:rPr>
-          <w:lang w:val="en-US"/>
-        </w:rPr>
-      </w:r>
-    </w:p>
-    <w:p>
-      <w:pPr>
-        <w:pStyle w:val="Normal"/>
-        <w:rPr>
-          <w:lang w:val="en-US"/>
-        </w:rPr>
-      </w:pPr>
-      <w:r>
-        <w:rPr>
-          <w:lang w:val="en-US"/>
-        </w:rPr>
-      </w:r>
-    </w:p>
-    <w:p>
-      <w:pPr>
-        <w:pStyle w:val="Normal"/>
-        <w:rPr>
-          <w:lang w:val="en-US"/>
-        </w:rPr>
-      </w:pPr>
-      <w:r>
-        <w:rPr>
-          <w:lang w:val="en-US"/>
-        </w:rPr>
-      </w:r>
-    </w:p>
-    <w:p>
-      <w:pPr>
-        <w:pStyle w:val="Normal"/>
-        <w:rPr>
-          <w:lang w:val="en-US"/>
-        </w:rPr>
-      </w:pPr>
-      <w:r>
-        <w:rPr>
-          <w:lang w:val="en-US"/>
-        </w:rPr>
-      </w:r>
-    </w:p>
-    <w:p>
-      <w:pPr>
-        <w:pStyle w:val="Normal"/>
-        <w:rPr>
-          <w:lang w:val="en-US"/>
-        </w:rPr>
-      </w:pPr>
-      <w:r>
-        <w:rPr>
-          <w:lang w:val="en-US"/>
-        </w:rPr>
-      </w:r>
-    </w:p>
-    <w:p>
-      <w:pPr>
-        <w:pStyle w:val="Normal"/>
-        <w:jc w:val="left"/>
-        <w:rPr>
-          <w:rFonts w:cs="Arial"/>
-          <w:lang w:val="en-US"/>
-        </w:rPr>
-      </w:pPr>
-      <w:r>
-        <w:rPr>
-          <w:rFonts w:cs="Arial"/>
-          <w:lang w:val="en-US"/>
-        </w:rPr>
-      </w:r>
-    </w:p>
-    <w:p>
-      <w:pPr>
-        <w:pStyle w:val="Normal"/>
-        <w:jc w:val="left"/>
-        <w:rPr>
-          <w:rFonts w:cs="Arial"/>
-          <w:lang w:val="en-US"/>
-        </w:rPr>
-      </w:pPr>
-      <w:r>
-        <w:rPr>
-          <w:rFonts w:cs="Arial"/>
-          <w:lang w:val="en-US"/>
-        </w:rPr>
-        <w:t>1.2 Weather GUI App</w:t>
+        <w:rPr/>
       </w:r>
     </w:p>
     <w:p>
@@ -5247,17 +5145,55 @@
     <w:p>
       <w:pPr>
         <w:pStyle w:val="Normal"/>
-        <w:rPr/>
-      </w:pPr>
-      <w:r>
-        <w:rPr/>
+        <w:rPr>
+          <w:b/>
+          <w:b/>
+          <w:bCs/>
+        </w:rPr>
+      </w:pPr>
+      <w:r>
+        <w:rPr>
+          <w:b/>
+          <w:bCs/>
+        </w:rPr>
+        <w:t>2.1:  Synchronous API call example - Camera HW API - "Flashlight APP"</w:t>
       </w:r>
     </w:p>
     <w:p>
       <w:pPr>
         <w:pStyle w:val="Normal"/>
-        <w:spacing w:lineRule="auto" w:line="240"/>
-        <w:jc w:val="left"/>
+        <w:rPr/>
+      </w:pPr>
+      <w:r>
+        <w:rPr/>
+        <w:t xml:space="preserve">Source:  </w:t>
+      </w:r>
+      <w:hyperlink r:id="rId9">
+        <w:r>
+          <w:rPr>
+            <w:rStyle w:val="InternetLink"/>
+          </w:rPr>
+          <w:t>https://github.com/evvic/mobile_app_development/tree/main/mytorch</w:t>
+        </w:r>
+      </w:hyperlink>
+    </w:p>
+    <w:p>
+      <w:pPr>
+        <w:pStyle w:val="Normal"/>
+        <w:rPr/>
+      </w:pPr>
+      <w:r>
+        <w:rPr/>
+        <w:t xml:space="preserve">I created a button that toggles the flashlight attached to my back camera to turn on and off. Also when the light is off, the background is black, but when the light is turned on, </w:t>
+      </w:r>
+      <w:r>
+        <w:rPr/>
+        <w:t>the background turns yellow.</w:t>
+      </w:r>
+    </w:p>
+    <w:p>
+      <w:pPr>
+        <w:pStyle w:val="Normal"/>
         <w:rPr>
           <w:rFonts w:cs="Times New Roman"/>
           <w:b/>
@@ -5276,8 +5212,313 @@
           <w:szCs w:val="28"/>
         </w:rPr>
       </w:r>
+    </w:p>
+    <w:p>
+      <w:pPr>
+        <w:pStyle w:val="Normal"/>
+        <w:rPr>
+          <w:rFonts w:cs="Times New Roman"/>
+          <w:b/>
+          <w:b/>
+          <w:bCs/>
+          <w:iCs/>
+          <w:szCs w:val="28"/>
+        </w:rPr>
+      </w:pPr>
+      <w:r>
+        <w:rPr>
+          <w:rFonts w:cs="Times New Roman"/>
+          <w:b/>
+          <w:bCs/>
+          <w:iCs/>
+          <w:szCs w:val="28"/>
+        </w:rPr>
+        <w:drawing>
+          <wp:anchor behindDoc="0" distT="0" distB="0" distL="0" distR="0" simplePos="0" locked="0" layoutInCell="1" allowOverlap="1" relativeHeight="26">
+            <wp:simplePos x="0" y="0"/>
+            <wp:positionH relativeFrom="column">
+              <wp:posOffset>133350</wp:posOffset>
+            </wp:positionH>
+            <wp:positionV relativeFrom="paragraph">
+              <wp:posOffset>-19050</wp:posOffset>
+            </wp:positionV>
+            <wp:extent cx="2754630" cy="5661660"/>
+            <wp:effectExtent l="0" t="0" r="0" b="0"/>
+            <wp:wrapTopAndBottom/>
+            <wp:docPr id="6" name="Image2" descr=""/>
+            <wp:cNvGraphicFramePr>
+              <a:graphicFrameLocks xmlns:a="http://schemas.openxmlformats.org/drawingml/2006/main" noChangeAspect="1"/>
+            </wp:cNvGraphicFramePr>
+            <a:graphic xmlns:a="http://schemas.openxmlformats.org/drawingml/2006/main">
+              <a:graphicData uri="http://schemas.openxmlformats.org/drawingml/2006/picture">
+                <pic:pic xmlns:pic="http://schemas.openxmlformats.org/drawingml/2006/picture">
+                  <pic:nvPicPr>
+                    <pic:cNvPr id="6" name="Image2" descr=""/>
+                    <pic:cNvPicPr>
+                      <a:picLocks noChangeAspect="1" noChangeArrowheads="1"/>
+                    </pic:cNvPicPr>
+                  </pic:nvPicPr>
+                  <pic:blipFill>
+                    <a:blip r:embed="rId10"/>
+                    <a:stretch>
+                      <a:fillRect/>
+                    </a:stretch>
+                  </pic:blipFill>
+                  <pic:spPr bwMode="auto">
+                    <a:xfrm>
+                      <a:off x="0" y="0"/>
+                      <a:ext cx="2754630" cy="5661660"/>
+                    </a:xfrm>
+                    <a:prstGeom prst="rect">
+                      <a:avLst/>
+                    </a:prstGeom>
+                  </pic:spPr>
+                </pic:pic>
+              </a:graphicData>
+            </a:graphic>
+          </wp:anchor>
+        </w:drawing>
+      </w:r>
       <w:r>
         <w:br w:type="page"/>
+      </w:r>
+    </w:p>
+    <w:p>
+      <w:pPr>
+        <w:pStyle w:val="Heading1"/>
+        <w:numPr>
+          <w:ilvl w:val="0"/>
+          <w:numId w:val="0"/>
+        </w:numPr>
+        <w:ind w:left="360" w:hanging="0"/>
+        <w:rPr>
+          <w:b/>
+          <w:b/>
+          <w:bCs/>
+        </w:rPr>
+      </w:pPr>
+      <w:r>
+        <w:rPr>
+          <w:b/>
+          <w:bCs/>
+        </w:rPr>
+        <w:t>2.2: Asynchronous API call example (listener) - Sensor API and "Level APP"</w:t>
+      </w:r>
+    </w:p>
+    <w:p>
+      <w:pPr>
+        <w:pStyle w:val="Normal"/>
+        <w:rPr/>
+      </w:pPr>
+      <w:r>
+        <w:rPr>
+          <w:b w:val="false"/>
+          <w:bCs w:val="false"/>
+        </w:rPr>
+        <w:t xml:space="preserve">Source: </w:t>
+      </w:r>
+      <w:hyperlink r:id="rId12">
+        <w:r>
+          <w:rPr>
+            <w:rStyle w:val="InternetLink"/>
+            <w:b w:val="false"/>
+            <w:bCs w:val="false"/>
+          </w:rPr>
+          <w:t>https://github.com/evvic/mobile_app_development/tree/main/sensors</w:t>
+        </w:r>
+      </w:hyperlink>
+    </w:p>
+    <w:p>
+      <w:pPr>
+        <w:pStyle w:val="Normal"/>
+        <w:rPr>
+          <w:b w:val="false"/>
+          <w:b w:val="false"/>
+          <w:bCs w:val="false"/>
+        </w:rPr>
+      </w:pPr>
+      <w:r>
+        <w:rPr>
+          <w:b w:val="false"/>
+          <w:bCs w:val="false"/>
+        </w:rPr>
+        <w:t>This app uses a listener of the accelerometer to update whenever the phones axis’ change. When the X-axis nears 10, basically the phone is horizontal, the background changes from the default blue to yellow. Then, if the phone is flat on a desk, the x-axis and y-axis are near zero, the background turns green.</w:t>
+      </w:r>
+    </w:p>
+    <w:p>
+      <w:pPr>
+        <w:pStyle w:val="Normal"/>
+        <w:rPr>
+          <w:b w:val="false"/>
+          <w:b w:val="false"/>
+          <w:bCs w:val="false"/>
+        </w:rPr>
+      </w:pPr>
+      <w:r>
+        <w:rPr>
+          <w:b w:val="false"/>
+          <w:bCs w:val="false"/>
+        </w:rPr>
+        <w:drawing>
+          <wp:anchor behindDoc="0" distT="0" distB="0" distL="0" distR="0" simplePos="0" locked="0" layoutInCell="1" allowOverlap="1" relativeHeight="27">
+            <wp:simplePos x="0" y="0"/>
+            <wp:positionH relativeFrom="column">
+              <wp:posOffset>14605</wp:posOffset>
+            </wp:positionH>
+            <wp:positionV relativeFrom="paragraph">
+              <wp:posOffset>133350</wp:posOffset>
+            </wp:positionV>
+            <wp:extent cx="1784985" cy="3670935"/>
+            <wp:effectExtent l="0" t="0" r="0" b="0"/>
+            <wp:wrapTopAndBottom/>
+            <wp:docPr id="7" name="Image4" descr=""/>
+            <wp:cNvGraphicFramePr>
+              <a:graphicFrameLocks xmlns:a="http://schemas.openxmlformats.org/drawingml/2006/main" noChangeAspect="1"/>
+            </wp:cNvGraphicFramePr>
+            <a:graphic xmlns:a="http://schemas.openxmlformats.org/drawingml/2006/main">
+              <a:graphicData uri="http://schemas.openxmlformats.org/drawingml/2006/picture">
+                <pic:pic xmlns:pic="http://schemas.openxmlformats.org/drawingml/2006/picture">
+                  <pic:nvPicPr>
+                    <pic:cNvPr id="7" name="Image4" descr=""/>
+                    <pic:cNvPicPr>
+                      <a:picLocks noChangeAspect="1" noChangeArrowheads="1"/>
+                    </pic:cNvPicPr>
+                  </pic:nvPicPr>
+                  <pic:blipFill>
+                    <a:blip r:embed="rId13"/>
+                    <a:stretch>
+                      <a:fillRect/>
+                    </a:stretch>
+                  </pic:blipFill>
+                  <pic:spPr bwMode="auto">
+                    <a:xfrm>
+                      <a:off x="0" y="0"/>
+                      <a:ext cx="1784985" cy="3670935"/>
+                    </a:xfrm>
+                    <a:prstGeom prst="rect">
+                      <a:avLst/>
+                    </a:prstGeom>
+                  </pic:spPr>
+                </pic:pic>
+              </a:graphicData>
+            </a:graphic>
+          </wp:anchor>
+        </w:drawing>
+        <w:drawing>
+          <wp:anchor behindDoc="0" distT="0" distB="0" distL="0" distR="0" simplePos="0" locked="0" layoutInCell="1" allowOverlap="1" relativeHeight="28">
+            <wp:simplePos x="0" y="0"/>
+            <wp:positionH relativeFrom="column">
+              <wp:posOffset>1798955</wp:posOffset>
+            </wp:positionH>
+            <wp:positionV relativeFrom="paragraph">
+              <wp:posOffset>133350</wp:posOffset>
+            </wp:positionV>
+            <wp:extent cx="1791335" cy="3683635"/>
+            <wp:effectExtent l="0" t="0" r="0" b="0"/>
+            <wp:wrapTopAndBottom/>
+            <wp:docPr id="8" name="Image5" descr=""/>
+            <wp:cNvGraphicFramePr>
+              <a:graphicFrameLocks xmlns:a="http://schemas.openxmlformats.org/drawingml/2006/main" noChangeAspect="1"/>
+            </wp:cNvGraphicFramePr>
+            <a:graphic xmlns:a="http://schemas.openxmlformats.org/drawingml/2006/main">
+              <a:graphicData uri="http://schemas.openxmlformats.org/drawingml/2006/picture">
+                <pic:pic xmlns:pic="http://schemas.openxmlformats.org/drawingml/2006/picture">
+                  <pic:nvPicPr>
+                    <pic:cNvPr id="8" name="Image5" descr=""/>
+                    <pic:cNvPicPr>
+                      <a:picLocks noChangeAspect="1" noChangeArrowheads="1"/>
+                    </pic:cNvPicPr>
+                  </pic:nvPicPr>
+                  <pic:blipFill>
+                    <a:blip r:embed="rId14"/>
+                    <a:stretch>
+                      <a:fillRect/>
+                    </a:stretch>
+                  </pic:blipFill>
+                  <pic:spPr bwMode="auto">
+                    <a:xfrm>
+                      <a:off x="0" y="0"/>
+                      <a:ext cx="1791335" cy="3683635"/>
+                    </a:xfrm>
+                    <a:prstGeom prst="rect">
+                      <a:avLst/>
+                    </a:prstGeom>
+                  </pic:spPr>
+                </pic:pic>
+              </a:graphicData>
+            </a:graphic>
+          </wp:anchor>
+        </w:drawing>
+        <w:drawing>
+          <wp:anchor behindDoc="0" distT="0" distB="0" distL="0" distR="0" simplePos="0" locked="0" layoutInCell="1" allowOverlap="1" relativeHeight="29">
+            <wp:simplePos x="0" y="0"/>
+            <wp:positionH relativeFrom="column">
+              <wp:posOffset>3589655</wp:posOffset>
+            </wp:positionH>
+            <wp:positionV relativeFrom="paragraph">
+              <wp:posOffset>133350</wp:posOffset>
+            </wp:positionV>
+            <wp:extent cx="1791970" cy="3683635"/>
+            <wp:effectExtent l="0" t="0" r="0" b="0"/>
+            <wp:wrapTopAndBottom/>
+            <wp:docPr id="9" name="Image6" descr=""/>
+            <wp:cNvGraphicFramePr>
+              <a:graphicFrameLocks xmlns:a="http://schemas.openxmlformats.org/drawingml/2006/main" noChangeAspect="1"/>
+            </wp:cNvGraphicFramePr>
+            <a:graphic xmlns:a="http://schemas.openxmlformats.org/drawingml/2006/main">
+              <a:graphicData uri="http://schemas.openxmlformats.org/drawingml/2006/picture">
+                <pic:pic xmlns:pic="http://schemas.openxmlformats.org/drawingml/2006/picture">
+                  <pic:nvPicPr>
+                    <pic:cNvPr id="9" name="Image6" descr=""/>
+                    <pic:cNvPicPr>
+                      <a:picLocks noChangeAspect="1" noChangeArrowheads="1"/>
+                    </pic:cNvPicPr>
+                  </pic:nvPicPr>
+                  <pic:blipFill>
+                    <a:blip r:embed="rId15"/>
+                    <a:stretch>
+                      <a:fillRect/>
+                    </a:stretch>
+                  </pic:blipFill>
+                  <pic:spPr bwMode="auto">
+                    <a:xfrm>
+                      <a:off x="0" y="0"/>
+                      <a:ext cx="1791970" cy="3683635"/>
+                    </a:xfrm>
+                    <a:prstGeom prst="rect">
+                      <a:avLst/>
+                    </a:prstGeom>
+                  </pic:spPr>
+                </pic:pic>
+              </a:graphicData>
+            </a:graphic>
+          </wp:anchor>
+        </w:drawing>
+      </w:r>
+    </w:p>
+    <w:p>
+      <w:pPr>
+        <w:pStyle w:val="Normal"/>
+        <w:rPr>
+          <w:b w:val="false"/>
+          <w:b w:val="false"/>
+          <w:bCs w:val="false"/>
+        </w:rPr>
+      </w:pPr>
+      <w:r>
+        <w:rPr>
+          <w:b w:val="false"/>
+          <w:bCs w:val="false"/>
+        </w:rPr>
+      </w:r>
+    </w:p>
+    <w:p>
+      <w:pPr>
+        <w:pStyle w:val="Normal"/>
+        <w:rPr/>
+      </w:pPr>
+      <w:r>
+        <w:rPr/>
       </w:r>
     </w:p>
     <w:p>
@@ -5682,7 +5923,7 @@
       </w:r>
     </w:p>
     <w:sectPr>
-      <w:headerReference w:type="default" r:id="rId8"/>
+      <w:headerReference w:type="default" r:id="rId16"/>
       <w:type w:val="nextPage"/>
       <w:pgSz w:w="11906" w:h="16838"/>
       <w:pgMar w:left="2268" w:right="1134" w:header="567" w:top="1134" w:footer="0" w:bottom="1134" w:gutter="0"/>
@@ -5708,7 +5949,7 @@
       <mc:AlternateContent>
         <mc:Choice Requires="wps">
           <w:drawing>
-            <wp:anchor behindDoc="1" distT="0" distB="0" distL="0" distR="0" simplePos="0" locked="0" layoutInCell="1" allowOverlap="1" relativeHeight="18">
+            <wp:anchor behindDoc="1" distT="0" distB="0" distL="0" distR="0" simplePos="0" locked="0" layoutInCell="1" allowOverlap="1" relativeHeight="19">
               <wp:simplePos x="0" y="0"/>
               <wp:positionH relativeFrom="column">
                 <wp:align>center</wp:align>
@@ -5716,10 +5957,10 @@
               <wp:positionV relativeFrom="margin">
                 <wp:align>center</wp:align>
               </wp:positionV>
-              <wp:extent cx="1905" cy="1905"/>
+              <wp:extent cx="2540" cy="2540"/>
               <wp:effectExtent l="0" t="0" r="0" b="0"/>
               <wp:wrapNone/>
-              <wp:docPr id="6" name="WordPictureWatermark1916767858"/>
+              <wp:docPr id="10" name="WordPictureWatermark1916767858"/>
               <a:graphic xmlns:a="http://schemas.openxmlformats.org/drawingml/2006/main">
                 <a:graphicData uri="http://schemas.microsoft.com/office/word/2010/wordprocessingShape">
                   <wps:wsp>
@@ -5727,7 +5968,7 @@
                     <wps:spPr>
                       <a:xfrm>
                         <a:off x="0" y="0"/>
-                        <a:ext cx="1440" cy="1440"/>
+                        <a:ext cx="1800" cy="1800"/>
                       </a:xfrm>
                       <a:prstGeom prst="rect">
                         <a:avLst/>
@@ -5752,7 +5993,7 @@
         </mc:Choice>
         <mc:Fallback>
           <w:pict>
-            <v:rect id="WordPictureWatermark1916767858" o:spid="shape_0" stroked="f" style="position:absolute;margin-left:212.55pt;margin-top:364.2pt;width:0.05pt;height:3.6pt;mso-position-horizontal:center;mso-position-vertical:center;mso-position-vertical-relative:margin">
+            <v:rect id="WordPictureWatermark1916767858" o:spid="shape_0" stroked="f" style="position:absolute;margin-left:212.5pt;margin-top:364.15pt;width:0.1pt;height:3.65pt;mso-position-horizontal:center;mso-position-vertical:center;mso-position-vertical-relative:margin">
               <w10:wrap type="none"/>
               <v:fill o:detectmouseclick="t" on="false"/>
               <v:stroke color="#3465a4" joinstyle="round" endcap="flat"/>
@@ -5772,7 +6013,7 @@
     </w:r>
     <w:r>
       <w:rPr/>
-      <w:t>17</w:t>
+      <w:t>18</w:t>
     </w:r>
     <w:r>
       <w:rPr/>
@@ -6773,7 +7014,7 @@
       <w:outlineLvl w:val="3"/>
     </w:pPr>
     <w:rPr>
-      <w:rFonts w:eastAsia="ＭＳ ゴシック" w:cs="" w:cstheme="majorBidi" w:eastAsiaTheme="majorEastAsia"/>
+      <w:rFonts w:eastAsia="" w:cs="" w:cstheme="majorBidi" w:eastAsiaTheme="majorEastAsia"/>
       <w:b/>
       <w:bCs/>
       <w:i/>
@@ -6796,7 +7037,7 @@
       <w:outlineLvl w:val="4"/>
     </w:pPr>
     <w:rPr>
-      <w:rFonts w:ascii="Cambria" w:hAnsi="Cambria" w:eastAsia="ＭＳ ゴシック" w:cs="" w:asciiTheme="majorHAnsi" w:cstheme="majorBidi" w:eastAsiaTheme="majorEastAsia" w:hAnsiTheme="majorHAnsi"/>
+      <w:rFonts w:ascii="Cambria" w:hAnsi="Cambria" w:eastAsia="" w:cs="" w:asciiTheme="majorHAnsi" w:cstheme="majorBidi" w:eastAsiaTheme="majorEastAsia" w:hAnsiTheme="majorHAnsi"/>
       <w:color w:val="2EA3E6" w:themeColor="accent1" w:themeShade="bf"/>
     </w:rPr>
   </w:style>
@@ -6964,7 +7205,7 @@
     <w:qFormat/>
     <w:rsid w:val="00e04632"/>
     <w:rPr>
-      <w:rFonts w:ascii="Arial" w:hAnsi="Arial" w:eastAsia="ＭＳ ゴシック" w:cs="" w:cstheme="majorBidi" w:eastAsiaTheme="majorEastAsia"/>
+      <w:rFonts w:ascii="Arial" w:hAnsi="Arial" w:eastAsia="" w:cs="" w:cstheme="majorBidi" w:eastAsiaTheme="majorEastAsia"/>
       <w:b/>
       <w:bCs/>
       <w:i/>
@@ -7008,7 +7249,7 @@
     <w:qFormat/>
     <w:rsid w:val="00e04632"/>
     <w:rPr>
-      <w:rFonts w:ascii="Calibri" w:hAnsi="Calibri" w:eastAsia="ＭＳ 明朝" w:cs="" w:asciiTheme="minorHAnsi" w:cstheme="minorBidi" w:eastAsiaTheme="minorEastAsia" w:hAnsiTheme="minorHAnsi"/>
+      <w:rFonts w:ascii="Calibri" w:hAnsi="Calibri" w:eastAsia="" w:cs="" w:asciiTheme="minorHAnsi" w:cstheme="minorBidi" w:eastAsiaTheme="minorEastAsia" w:hAnsiTheme="minorHAnsi"/>
       <w:color w:val="9310FF" w:themeColor="text1" w:themeTint="a5"/>
       <w:spacing w:val="15"/>
       <w:sz w:val="22"/>
@@ -7042,7 +7283,7 @@
     <w:qFormat/>
     <w:rsid w:val="00e04632"/>
     <w:rPr>
-      <w:rFonts w:ascii="Arial" w:hAnsi="Arial" w:eastAsia="ＭＳ ゴシック" w:cs="" w:cstheme="majorBidi" w:eastAsiaTheme="majorEastAsia"/>
+      <w:rFonts w:ascii="Arial" w:hAnsi="Arial" w:eastAsia="" w:cs="" w:cstheme="majorBidi" w:eastAsiaTheme="majorEastAsia"/>
       <w:spacing w:val="-10"/>
       <w:kern w:val="2"/>
       <w:sz w:val="56"/>
@@ -7057,7 +7298,7 @@
     <w:qFormat/>
     <w:rsid w:val="00e04632"/>
     <w:rPr>
-      <w:rFonts w:ascii="Cambria" w:hAnsi="Cambria" w:eastAsia="ＭＳ ゴシック" w:cs="" w:asciiTheme="majorHAnsi" w:cstheme="majorBidi" w:eastAsiaTheme="majorEastAsia" w:hAnsiTheme="majorHAnsi"/>
+      <w:rFonts w:ascii="Cambria" w:hAnsi="Cambria" w:eastAsia="" w:cs="" w:asciiTheme="majorHAnsi" w:cstheme="majorBidi" w:eastAsiaTheme="majorEastAsia" w:hAnsiTheme="majorHAnsi"/>
       <w:color w:val="2EA3E6" w:themeColor="accent1" w:themeShade="bf"/>
       <w:sz w:val="24"/>
       <w:szCs w:val="22"/>
@@ -7937,7 +8178,7 @@
       <w:spacing w:before="0" w:after="160"/>
     </w:pPr>
     <w:rPr>
-      <w:rFonts w:ascii="Calibri" w:hAnsi="Calibri" w:eastAsia="ＭＳ 明朝" w:cs="" w:asciiTheme="minorHAnsi" w:cstheme="minorBidi" w:eastAsiaTheme="minorEastAsia" w:hAnsiTheme="minorHAnsi"/>
+      <w:rFonts w:ascii="Calibri" w:hAnsi="Calibri" w:eastAsia="" w:cs="" w:asciiTheme="minorHAnsi" w:cstheme="minorBidi" w:eastAsiaTheme="minorEastAsia" w:hAnsiTheme="minorHAnsi"/>
       <w:color w:val="9310FF" w:themeColor="text1" w:themeTint="a5"/>
       <w:spacing w:val="15"/>
       <w:sz w:val="22"/>
@@ -7958,7 +8199,7 @@
       <w:ind w:left="1152" w:right="1152" w:hanging="0"/>
     </w:pPr>
     <w:rPr>
-      <w:rFonts w:ascii="Calibri" w:hAnsi="Calibri" w:eastAsia="ＭＳ 明朝" w:cs="" w:asciiTheme="minorHAnsi" w:cstheme="minorBidi" w:eastAsiaTheme="minorEastAsia" w:hAnsiTheme="minorHAnsi"/>
+      <w:rFonts w:ascii="Calibri" w:hAnsi="Calibri" w:eastAsia="" w:cs="" w:asciiTheme="minorHAnsi" w:cstheme="minorBidi" w:eastAsiaTheme="minorEastAsia" w:hAnsiTheme="minorHAnsi"/>
       <w:i/>
       <w:iCs/>
       <w:color w:val="82C8F0" w:themeColor="accent1"/>
@@ -7998,7 +8239,7 @@
       <w:contextualSpacing/>
     </w:pPr>
     <w:rPr>
-      <w:rFonts w:eastAsia="ＭＳ ゴシック" w:cs="" w:cstheme="majorBidi" w:eastAsiaTheme="majorEastAsia"/>
+      <w:rFonts w:eastAsia="" w:cs="" w:cstheme="majorBidi" w:eastAsiaTheme="majorEastAsia"/>
       <w:spacing w:val="-10"/>
       <w:kern w:val="2"/>
       <w:sz w:val="56"/>

</xml_diff>

<commit_message>
added disconnect broadcast receiver
</commit_message>
<xml_diff>
--- a/Study diary template.docx
+++ b/Study diary template.docx
@@ -214,7 +214,7 @@
         <mc:AlternateContent>
           <mc:Choice Requires="wps">
             <w:drawing>
-              <wp:anchor behindDoc="0" distT="0" distB="0" distL="112395" distR="112395" simplePos="0" locked="0" layoutInCell="1" allowOverlap="1" relativeHeight="22" wp14:anchorId="3C98EB1C">
+              <wp:anchor behindDoc="0" distT="0" distB="0" distL="112395" distR="112395" simplePos="0" locked="0" layoutInCell="1" allowOverlap="1" relativeHeight="25" wp14:anchorId="3C98EB1C">
                 <wp:simplePos x="0" y="0"/>
                 <wp:positionH relativeFrom="column">
                   <wp:posOffset>0</wp:posOffset>
@@ -222,7 +222,7 @@
                 <wp:positionV relativeFrom="page">
                   <wp:posOffset>9531985</wp:posOffset>
                 </wp:positionV>
-                <wp:extent cx="4918075" cy="1270"/>
+                <wp:extent cx="4918710" cy="1270"/>
                 <wp:effectExtent l="9525" t="6985" r="9525" b="12065"/>
                 <wp:wrapTopAndBottom/>
                 <wp:docPr id="3" name="Line 38"/>
@@ -233,7 +233,7 @@
                       <wps:spPr>
                         <a:xfrm>
                           <a:off x="0" y="0"/>
-                          <a:ext cx="4917600" cy="0"/>
+                          <a:ext cx="4917960" cy="0"/>
                         </a:xfrm>
                         <a:prstGeom prst="line">
                           <a:avLst/>
@@ -260,7 +260,7 @@
           </mc:Choice>
           <mc:Fallback>
             <w:pict>
-              <v:line id="shape_0" from="0pt,750.55pt" to="387.15pt,750.55pt" ID="Line 38" stroked="t" style="position:absolute;mso-position-vertical-relative:page" wp14:anchorId="3C98EB1C">
+              <v:line id="shape_0" from="0pt,750.55pt" to="387.2pt,750.55pt" ID="Line 38" stroked="t" style="position:absolute;mso-position-vertical-relative:page" wp14:anchorId="3C98EB1C">
                 <v:stroke color="black" weight="9360" joinstyle="round" endcap="flat"/>
                 <v:fill o:detectmouseclick="t" on="false"/>
               </v:line>
@@ -1393,7 +1393,7 @@
           <w:lang w:val="en-US"/>
         </w:rPr>
         <w:drawing>
-          <wp:anchor behindDoc="0" distT="0" distB="0" distL="0" distR="0" simplePos="0" locked="0" layoutInCell="1" allowOverlap="1" relativeHeight="23">
+          <wp:anchor behindDoc="0" distT="0" distB="0" distL="0" distR="0" simplePos="0" locked="0" layoutInCell="1" allowOverlap="1" relativeHeight="26">
             <wp:simplePos x="0" y="0"/>
             <wp:positionH relativeFrom="column">
               <wp:align>center</wp:align>
@@ -1533,7 +1533,7 @@
       </w:pPr>
       <w:r>
         <w:drawing>
-          <wp:anchor behindDoc="0" distT="0" distB="0" distL="0" distR="0" simplePos="0" locked="0" layoutInCell="1" allowOverlap="1" relativeHeight="24">
+          <wp:anchor behindDoc="0" distT="0" distB="0" distL="0" distR="0" simplePos="0" locked="0" layoutInCell="1" allowOverlap="1" relativeHeight="27">
             <wp:simplePos x="0" y="0"/>
             <wp:positionH relativeFrom="column">
               <wp:posOffset>-203835</wp:posOffset>
@@ -5234,7 +5234,7 @@
           <w:szCs w:val="28"/>
         </w:rPr>
         <w:drawing>
-          <wp:anchor behindDoc="0" distT="0" distB="0" distL="0" distR="0" simplePos="0" locked="0" layoutInCell="1" allowOverlap="1" relativeHeight="25">
+          <wp:anchor behindDoc="0" distT="0" distB="0" distL="0" distR="0" simplePos="0" locked="0" layoutInCell="1" allowOverlap="1" relativeHeight="28">
             <wp:simplePos x="0" y="0"/>
             <wp:positionH relativeFrom="column">
               <wp:posOffset>133350</wp:posOffset>
@@ -5358,7 +5358,7 @@
           <w:bCs w:val="false"/>
         </w:rPr>
         <w:drawing>
-          <wp:anchor behindDoc="0" distT="0" distB="0" distL="0" distR="0" simplePos="0" locked="0" layoutInCell="1" allowOverlap="1" relativeHeight="26">
+          <wp:anchor behindDoc="0" distT="0" distB="0" distL="0" distR="0" simplePos="0" locked="0" layoutInCell="1" allowOverlap="1" relativeHeight="29">
             <wp:simplePos x="0" y="0"/>
             <wp:positionH relativeFrom="column">
               <wp:posOffset>14605</wp:posOffset>
@@ -5403,7 +5403,7 @@
           </wp:anchor>
         </w:drawing>
         <w:drawing>
-          <wp:anchor behindDoc="0" distT="0" distB="0" distL="0" distR="0" simplePos="0" locked="0" layoutInCell="1" allowOverlap="1" relativeHeight="27">
+          <wp:anchor behindDoc="0" distT="0" distB="0" distL="0" distR="0" simplePos="0" locked="0" layoutInCell="1" allowOverlap="1" relativeHeight="30">
             <wp:simplePos x="0" y="0"/>
             <wp:positionH relativeFrom="column">
               <wp:posOffset>1798955</wp:posOffset>
@@ -5448,7 +5448,7 @@
           </wp:anchor>
         </w:drawing>
         <w:drawing>
-          <wp:anchor behindDoc="0" distT="0" distB="0" distL="0" distR="0" simplePos="0" locked="0" layoutInCell="1" allowOverlap="1" relativeHeight="28">
+          <wp:anchor behindDoc="0" distT="0" distB="0" distL="0" distR="0" simplePos="0" locked="0" layoutInCell="1" allowOverlap="1" relativeHeight="31">
             <wp:simplePos x="0" y="0"/>
             <wp:positionH relativeFrom="column">
               <wp:posOffset>3589655</wp:posOffset>
@@ -5610,7 +5610,7 @@
           <w:szCs w:val="32"/>
         </w:rPr>
         <w:drawing>
-          <wp:anchor behindDoc="0" distT="0" distB="0" distL="0" distR="0" simplePos="0" locked="0" layoutInCell="1" allowOverlap="1" relativeHeight="29">
+          <wp:anchor behindDoc="0" distT="0" distB="0" distL="0" distR="0" simplePos="0" locked="0" layoutInCell="1" allowOverlap="1" relativeHeight="32">
             <wp:simplePos x="0" y="0"/>
             <wp:positionH relativeFrom="column">
               <wp:align>center</wp:align>
@@ -6341,12 +6341,10 @@
           <w:t>https://github.com/evvic/mobile_app_development/tree/main/DeviceManagers</w:t>
         </w:r>
       </w:hyperlink>
-      <w:hyperlink r:id="rId14">
-        <w:r>
-          <w:rPr/>
-          <w:t>\</w:t>
-        </w:r>
-      </w:hyperlink>
+      <w:r>
+        <w:rPr/>
+        <w:t>\</w:t>
+      </w:r>
     </w:p>
     <w:p>
       <w:pPr>
@@ -6368,7 +6366,7 @@
       </w:pPr>
       <w:r>
         <w:drawing>
-          <wp:anchor behindDoc="0" distT="0" distB="0" distL="0" distR="0" simplePos="0" locked="0" layoutInCell="1" allowOverlap="1" relativeHeight="32">
+          <wp:anchor behindDoc="0" distT="0" distB="0" distL="0" distR="0" simplePos="0" locked="0" layoutInCell="1" allowOverlap="1" relativeHeight="35">
             <wp:simplePos x="0" y="0"/>
             <wp:positionH relativeFrom="column">
               <wp:align>center</wp:align>
@@ -6393,7 +6391,7 @@
                     </pic:cNvPicPr>
                   </pic:nvPicPr>
                   <pic:blipFill>
-                    <a:blip r:embed="rId15"/>
+                    <a:blip r:embed="rId14"/>
                     <a:stretch>
                       <a:fillRect/>
                     </a:stretch>
@@ -6457,38 +6455,1717 @@
         </w:numPr>
         <w:rPr/>
       </w:pPr>
-      <w:bookmarkStart w:id="4" w:name="_Toc86919933"/>
       <w:r>
         <w:rPr/>
-        <w:t>Week exercises</w:t>
-      </w:r>
-      <w:bookmarkEnd w:id="4"/>
+        <w:t>Week Exercises</w:t>
+      </w:r>
     </w:p>
     <w:p>
       <w:pPr>
         <w:pStyle w:val="Normal"/>
-        <w:spacing w:lineRule="auto" w:line="240"/>
+        <w:rPr/>
+      </w:pPr>
+      <w:r>
+        <w:rPr/>
+      </w:r>
+    </w:p>
+    <w:p>
+      <w:pPr>
+        <w:pStyle w:val="Heading2"/>
+        <w:numPr>
+          <w:ilvl w:val="0"/>
+          <w:numId w:val="0"/>
+        </w:numPr>
+        <w:ind w:left="6669" w:hanging="0"/>
+        <w:rPr/>
+      </w:pPr>
+      <w:r>
+        <w:rPr/>
+        <w:t xml:space="preserve">4.1 </w:t>
+      </w:r>
+      <w:r>
+        <w:rPr/>
+        <w:t>Written Questions and Answers</w:t>
+      </w:r>
+    </w:p>
+    <w:p>
+      <w:pPr>
+        <w:pStyle w:val="Normal"/>
+        <w:rPr/>
+      </w:pPr>
+      <w:r>
+        <w:rPr/>
+        <w:t xml:space="preserve">The broadcast and broadcast receivers are used by Android apps and the system as a publish-subscribe design pattern. Basically, the system and apps can broadcast data or just </w:t>
+      </w:r>
+      <w:r>
+        <w:rPr>
+          <w:rFonts w:eastAsia="Calibri" w:cs="Symbol"/>
+          <w:color w:val="auto"/>
+          <w:kern w:val="0"/>
+          <w:sz w:val="24"/>
+          <w:szCs w:val="22"/>
+          <w:lang w:val="fi-FI" w:eastAsia="en-US" w:bidi="ar-SA"/>
+        </w:rPr>
+        <w:t>notify</w:t>
+      </w:r>
+      <w:r>
+        <w:rPr/>
+        <w:t xml:space="preserve"> in general when an event of interest occurs.  Apps can register broadcast receivers to a specific broadcast, waiting for an update. The system will route the broadcast to all subscribed receivers in each respective app. </w:t>
+      </w:r>
+      <w:r>
+        <w:rPr/>
+        <w:t xml:space="preserve">There are many instances for using a broadcast receiver, for example, </w:t>
+      </w:r>
+      <w:r>
+        <w:rPr/>
+        <w:t>playing music as a service and broadcastign when the song changes.</w:t>
+      </w:r>
+    </w:p>
+    <w:p>
+      <w:pPr>
+        <w:pStyle w:val="Normal"/>
+        <w:rPr/>
+      </w:pPr>
+      <w:r>
+        <w:rPr/>
+      </w:r>
+    </w:p>
+    <w:p>
+      <w:pPr>
+        <w:pStyle w:val="Normal"/>
+        <w:rPr/>
+      </w:pPr>
+      <w:r>
+        <w:rPr/>
+        <w:t>Any task that takes more than a second, such as API calls to the network or long calculations should be done in a separate thread outside of the main UI thread. If the main UI thread had to freeze and wait for the API request to get the data it wants to display, then the user would have a bad experience.</w:t>
+      </w:r>
+    </w:p>
+    <w:p>
+      <w:pPr>
+        <w:pStyle w:val="Normal"/>
+        <w:rPr/>
+      </w:pPr>
+      <w:r>
+        <w:rPr/>
+      </w:r>
+    </w:p>
+    <w:p>
+      <w:pPr>
+        <w:pStyle w:val="Normal"/>
+        <w:rPr/>
+      </w:pPr>
+      <w:r>
+        <w:rPr/>
+        <w:t>A service is a background process that can perform long-running operations even when the user switches the application. Services don’t have an interface, so they handle tasks such as network transactions, playing music, or handling the input/output of file transactions.</w:t>
+      </w:r>
+    </w:p>
+    <w:p>
+      <w:pPr>
+        <w:pStyle w:val="Normal"/>
+        <w:rPr/>
+      </w:pPr>
+      <w:r>
+        <w:rPr/>
+      </w:r>
+    </w:p>
+    <w:p>
+      <w:pPr>
+        <w:pStyle w:val="Heading2"/>
+        <w:numPr>
+          <w:ilvl w:val="0"/>
+          <w:numId w:val="0"/>
+        </w:numPr>
+        <w:ind w:left="6669" w:hanging="0"/>
+        <w:rPr/>
+      </w:pPr>
+      <w:r>
+        <w:rPr/>
+        <w:t>4.2 Codelab: Broadcast Receivers</w:t>
+      </w:r>
+    </w:p>
+    <w:p>
+      <w:pPr>
+        <w:pStyle w:val="Normal"/>
+        <w:rPr/>
+      </w:pPr>
+      <w:r>
+        <w:rPr>
+          <w:u w:val="single"/>
+        </w:rPr>
+        <w:t>Note</w:t>
+      </w:r>
+      <w:r>
+        <w:rPr/>
+        <w:t xml:space="preserve">: I used the same project for both codelabs this week! I made a button that switches from the main activity to the second activity where the second Codelab exercise occurs. </w:t>
+      </w:r>
+    </w:p>
+    <w:p>
+      <w:pPr>
+        <w:pStyle w:val="Normal"/>
+        <w:rPr/>
+      </w:pPr>
+      <w:r>
+        <w:rPr/>
+      </w:r>
+    </w:p>
+    <w:p>
+      <w:pPr>
+        <w:pStyle w:val="Normal"/>
+        <w:rPr/>
+      </w:pPr>
+      <w:r>
+        <w:rPr/>
+        <w:t>For the broadcast receiver I made an intetnt filter for ACTION_POWER_CONNECTED and ACTION_POWER_DISCONNECTED.  So I will receive a broadcast everytime the phone is connected and disconnected from a charger. I created a receiver class that implements BroadcastReceiver(), which on receiving a broadcast, runs some code to update the text and send a toast notifcation that the phone was connected/disconnected.</w:t>
+      </w:r>
+    </w:p>
+    <w:p>
+      <w:pPr>
+        <w:pStyle w:val="Normal"/>
         <w:jc w:val="left"/>
-        <w:rPr>
-          <w:rFonts w:cs="Arial"/>
-          <w:b/>
-          <w:b/>
-          <w:bCs/>
-          <w:kern w:val="2"/>
-          <w:szCs w:val="32"/>
-        </w:rPr>
-      </w:pPr>
-      <w:r>
-        <w:rPr>
-          <w:rFonts w:cs="Arial"/>
-          <w:b/>
-          <w:bCs/>
-          <w:kern w:val="2"/>
-          <w:szCs w:val="32"/>
-        </w:rPr>
-      </w:r>
-      <w:r>
-        <w:br w:type="page"/>
+        <w:rPr/>
+      </w:pPr>
+      <w:r>
+        <w:rPr>
+          <w:rFonts w:ascii="JetBrains Mono" w:hAnsi="JetBrains Mono"/>
+          <w:b/>
+          <w:bCs/>
+          <w:i w:val="false"/>
+          <w:color w:val="CC7832"/>
+          <w:sz w:val="18"/>
+        </w:rPr>
+        <w:t xml:space="preserve">inner class </w:t>
+      </w:r>
+      <w:r>
+        <w:rPr>
+          <w:rFonts w:ascii="JetBrains Mono" w:hAnsi="JetBrains Mono"/>
+          <w:b/>
+          <w:bCs/>
+          <w:i w:val="false"/>
+          <w:color w:val="A9B7C6"/>
+          <w:sz w:val="18"/>
+        </w:rPr>
+        <w:t>MyReceiver : BroadcastReceiver() {</w:t>
+      </w:r>
+      <w:r>
+        <w:rPr>
+          <w:b/>
+          <w:bCs/>
+        </w:rPr>
+        <w:br/>
+        <w:br/>
+      </w:r>
+      <w:r>
+        <w:rPr>
+          <w:rFonts w:ascii="JetBrains Mono" w:hAnsi="JetBrains Mono"/>
+          <w:b/>
+          <w:bCs/>
+          <w:i w:val="false"/>
+          <w:color w:val="A9B7C6"/>
+          <w:sz w:val="18"/>
+        </w:rPr>
+        <w:t xml:space="preserve">    </w:t>
+      </w:r>
+      <w:r>
+        <w:rPr>
+          <w:rFonts w:ascii="JetBrains Mono" w:hAnsi="JetBrains Mono"/>
+          <w:b/>
+          <w:bCs/>
+          <w:i w:val="false"/>
+          <w:color w:val="CC7832"/>
+          <w:sz w:val="18"/>
+        </w:rPr>
+        <w:t xml:space="preserve">override fun </w:t>
+      </w:r>
+      <w:r>
+        <w:rPr>
+          <w:rFonts w:ascii="JetBrains Mono" w:hAnsi="JetBrains Mono"/>
+          <w:b/>
+          <w:bCs/>
+          <w:i w:val="false"/>
+          <w:color w:val="FFC66D"/>
+          <w:sz w:val="18"/>
+        </w:rPr>
+        <w:t>onReceive</w:t>
+      </w:r>
+      <w:r>
+        <w:rPr>
+          <w:rFonts w:ascii="JetBrains Mono" w:hAnsi="JetBrains Mono"/>
+          <w:b/>
+          <w:bCs/>
+          <w:i w:val="false"/>
+          <w:color w:val="A9B7C6"/>
+          <w:sz w:val="18"/>
+        </w:rPr>
+        <w:t>(context: Context?</w:t>
+      </w:r>
+      <w:r>
+        <w:rPr>
+          <w:rFonts w:ascii="JetBrains Mono" w:hAnsi="JetBrains Mono"/>
+          <w:b/>
+          <w:bCs/>
+          <w:i w:val="false"/>
+          <w:color w:val="CC7832"/>
+          <w:sz w:val="18"/>
+        </w:rPr>
+        <w:t xml:space="preserve">, </w:t>
+      </w:r>
+      <w:r>
+        <w:rPr>
+          <w:rFonts w:ascii="JetBrains Mono" w:hAnsi="JetBrains Mono"/>
+          <w:b/>
+          <w:bCs/>
+          <w:i w:val="false"/>
+          <w:color w:val="A9B7C6"/>
+          <w:sz w:val="18"/>
+        </w:rPr>
+        <w:t>intent: Intent?) {</w:t>
+      </w:r>
+      <w:r>
+        <w:rPr>
+          <w:b/>
+          <w:bCs/>
+        </w:rPr>
+        <w:br/>
+      </w:r>
+      <w:r>
+        <w:rPr>
+          <w:rFonts w:ascii="JetBrains Mono" w:hAnsi="JetBrains Mono"/>
+          <w:b/>
+          <w:bCs/>
+          <w:i w:val="false"/>
+          <w:color w:val="A9B7C6"/>
+          <w:sz w:val="18"/>
+        </w:rPr>
+        <w:t xml:space="preserve">        </w:t>
+      </w:r>
+      <w:r>
+        <w:rPr>
+          <w:rFonts w:ascii="JetBrains Mono" w:hAnsi="JetBrains Mono"/>
+          <w:b/>
+          <w:bCs/>
+          <w:i w:val="false"/>
+          <w:color w:val="CC7832"/>
+          <w:sz w:val="18"/>
+        </w:rPr>
+        <w:t>if</w:t>
+      </w:r>
+      <w:r>
+        <w:rPr>
+          <w:rFonts w:ascii="JetBrains Mono" w:hAnsi="JetBrains Mono"/>
+          <w:b/>
+          <w:bCs/>
+          <w:i w:val="false"/>
+          <w:color w:val="A9B7C6"/>
+          <w:sz w:val="18"/>
+        </w:rPr>
+        <w:t>(intent?.</w:t>
+      </w:r>
+      <w:r>
+        <w:rPr>
+          <w:rFonts w:ascii="JetBrains Mono" w:hAnsi="JetBrains Mono"/>
+          <w:b/>
+          <w:bCs/>
+          <w:i/>
+          <w:color w:val="9876AA"/>
+          <w:sz w:val="18"/>
+        </w:rPr>
+        <w:t>action</w:t>
+      </w:r>
+      <w:r>
+        <w:rPr>
+          <w:rFonts w:ascii="JetBrains Mono" w:hAnsi="JetBrains Mono"/>
+          <w:b/>
+          <w:bCs/>
+          <w:i w:val="false"/>
+          <w:color w:val="A9B7C6"/>
+          <w:sz w:val="18"/>
+        </w:rPr>
+        <w:t>.</w:t>
+      </w:r>
+      <w:r>
+        <w:rPr>
+          <w:rFonts w:ascii="JetBrains Mono" w:hAnsi="JetBrains Mono"/>
+          <w:b/>
+          <w:bCs/>
+          <w:i/>
+          <w:color w:val="FFC66D"/>
+          <w:sz w:val="18"/>
+        </w:rPr>
+        <w:t>equals</w:t>
+      </w:r>
+      <w:r>
+        <w:rPr>
+          <w:rFonts w:ascii="JetBrains Mono" w:hAnsi="JetBrains Mono"/>
+          <w:b/>
+          <w:bCs/>
+          <w:i w:val="false"/>
+          <w:color w:val="A9B7C6"/>
+          <w:sz w:val="18"/>
+        </w:rPr>
+        <w:t>( Intent.</w:t>
+      </w:r>
+      <w:r>
+        <w:rPr>
+          <w:rFonts w:ascii="JetBrains Mono" w:hAnsi="JetBrains Mono"/>
+          <w:b/>
+          <w:bCs/>
+          <w:i/>
+          <w:color w:val="9876AA"/>
+          <w:sz w:val="18"/>
+        </w:rPr>
+        <w:t>ACTION_POWER_CONNECTED</w:t>
+      </w:r>
+      <w:r>
+        <w:rPr>
+          <w:rFonts w:ascii="JetBrains Mono" w:hAnsi="JetBrains Mono"/>
+          <w:b/>
+          <w:bCs/>
+          <w:i w:val="false"/>
+          <w:color w:val="A9B7C6"/>
+          <w:sz w:val="18"/>
+        </w:rPr>
+        <w:t>)) {</w:t>
+      </w:r>
+      <w:r>
+        <w:rPr>
+          <w:b/>
+          <w:bCs/>
+        </w:rPr>
+        <w:br/>
+      </w:r>
+      <w:r>
+        <w:rPr>
+          <w:rFonts w:ascii="JetBrains Mono" w:hAnsi="JetBrains Mono"/>
+          <w:b/>
+          <w:bCs/>
+          <w:i w:val="false"/>
+          <w:color w:val="A9B7C6"/>
+          <w:sz w:val="18"/>
+        </w:rPr>
+        <w:t xml:space="preserve">            Toast.makeText(context</w:t>
+      </w:r>
+      <w:r>
+        <w:rPr>
+          <w:rFonts w:ascii="JetBrains Mono" w:hAnsi="JetBrains Mono"/>
+          <w:b/>
+          <w:bCs/>
+          <w:i w:val="false"/>
+          <w:color w:val="CC7832"/>
+          <w:sz w:val="18"/>
+        </w:rPr>
+        <w:t xml:space="preserve">, </w:t>
+      </w:r>
+      <w:r>
+        <w:rPr>
+          <w:rFonts w:ascii="JetBrains Mono" w:hAnsi="JetBrains Mono"/>
+          <w:b/>
+          <w:bCs/>
+          <w:i w:val="false"/>
+          <w:color w:val="6A8759"/>
+          <w:sz w:val="18"/>
+        </w:rPr>
+        <w:t>"Gas me up"</w:t>
+      </w:r>
+      <w:r>
+        <w:rPr>
+          <w:rFonts w:ascii="JetBrains Mono" w:hAnsi="JetBrains Mono"/>
+          <w:b/>
+          <w:bCs/>
+          <w:i w:val="false"/>
+          <w:color w:val="CC7832"/>
+          <w:sz w:val="18"/>
+        </w:rPr>
+        <w:t xml:space="preserve">, </w:t>
+      </w:r>
+      <w:r>
+        <w:rPr>
+          <w:rFonts w:ascii="JetBrains Mono" w:hAnsi="JetBrains Mono"/>
+          <w:b/>
+          <w:bCs/>
+          <w:i w:val="false"/>
+          <w:color w:val="A9B7C6"/>
+          <w:sz w:val="18"/>
+        </w:rPr>
+        <w:t>Toast.</w:t>
+      </w:r>
+      <w:r>
+        <w:rPr>
+          <w:rFonts w:ascii="JetBrains Mono" w:hAnsi="JetBrains Mono"/>
+          <w:b/>
+          <w:bCs/>
+          <w:i/>
+          <w:color w:val="9876AA"/>
+          <w:sz w:val="18"/>
+        </w:rPr>
+        <w:t>LENGTH_SHORT</w:t>
+      </w:r>
+      <w:r>
+        <w:rPr>
+          <w:rFonts w:ascii="JetBrains Mono" w:hAnsi="JetBrains Mono"/>
+          <w:b/>
+          <w:bCs/>
+          <w:i w:val="false"/>
+          <w:color w:val="A9B7C6"/>
+          <w:sz w:val="18"/>
+        </w:rPr>
+        <w:t>).show()</w:t>
+      </w:r>
+      <w:r>
+        <w:rPr>
+          <w:b/>
+          <w:bCs/>
+        </w:rPr>
+        <w:br/>
+      </w:r>
+      <w:r>
+        <w:rPr>
+          <w:rFonts w:ascii="JetBrains Mono" w:hAnsi="JetBrains Mono"/>
+          <w:b/>
+          <w:bCs/>
+          <w:i w:val="false"/>
+          <w:color w:val="A9B7C6"/>
+          <w:sz w:val="18"/>
+        </w:rPr>
+        <w:t xml:space="preserve">            </w:t>
+      </w:r>
+      <w:r>
+        <w:rPr>
+          <w:rFonts w:ascii="JetBrains Mono" w:hAnsi="JetBrains Mono"/>
+          <w:b/>
+          <w:bCs/>
+          <w:i w:val="false"/>
+          <w:color w:val="CC7832"/>
+          <w:sz w:val="18"/>
+        </w:rPr>
+        <w:t xml:space="preserve">val </w:t>
+      </w:r>
+      <w:r>
+        <w:rPr>
+          <w:rFonts w:ascii="JetBrains Mono" w:hAnsi="JetBrains Mono"/>
+          <w:b/>
+          <w:bCs/>
+          <w:i w:val="false"/>
+          <w:color w:val="A9B7C6"/>
+          <w:sz w:val="18"/>
+        </w:rPr>
+        <w:t>chargerStatus = findViewById&lt;TextView&gt;(R.id.</w:t>
+      </w:r>
+      <w:r>
+        <w:rPr>
+          <w:rFonts w:ascii="JetBrains Mono" w:hAnsi="JetBrains Mono"/>
+          <w:b/>
+          <w:bCs/>
+          <w:i/>
+          <w:color w:val="9876AA"/>
+          <w:sz w:val="18"/>
+        </w:rPr>
+        <w:t>isConnected</w:t>
+      </w:r>
+      <w:r>
+        <w:rPr>
+          <w:rFonts w:ascii="JetBrains Mono" w:hAnsi="JetBrains Mono"/>
+          <w:b/>
+          <w:bCs/>
+          <w:i w:val="false"/>
+          <w:color w:val="A9B7C6"/>
+          <w:sz w:val="18"/>
+        </w:rPr>
+        <w:t>)</w:t>
+      </w:r>
+      <w:r>
+        <w:rPr>
+          <w:b/>
+          <w:bCs/>
+        </w:rPr>
+        <w:br/>
+      </w:r>
+      <w:r>
+        <w:rPr>
+          <w:rFonts w:ascii="JetBrains Mono" w:hAnsi="JetBrains Mono"/>
+          <w:b/>
+          <w:bCs/>
+          <w:i w:val="false"/>
+          <w:color w:val="A9B7C6"/>
+          <w:sz w:val="18"/>
+        </w:rPr>
+        <w:t xml:space="preserve">            chargerStatus.</w:t>
+      </w:r>
+      <w:r>
+        <w:rPr>
+          <w:rFonts w:ascii="JetBrains Mono" w:hAnsi="JetBrains Mono"/>
+          <w:b/>
+          <w:bCs/>
+          <w:i/>
+          <w:color w:val="9876AA"/>
+          <w:sz w:val="18"/>
+        </w:rPr>
+        <w:t xml:space="preserve">text </w:t>
+      </w:r>
+      <w:r>
+        <w:rPr>
+          <w:rFonts w:ascii="JetBrains Mono" w:hAnsi="JetBrains Mono"/>
+          <w:b/>
+          <w:bCs/>
+          <w:i w:val="false"/>
+          <w:color w:val="A9B7C6"/>
+          <w:sz w:val="18"/>
+        </w:rPr>
+        <w:t xml:space="preserve">= </w:t>
+      </w:r>
+      <w:r>
+        <w:rPr>
+          <w:rFonts w:ascii="JetBrains Mono" w:hAnsi="JetBrains Mono"/>
+          <w:b/>
+          <w:bCs/>
+          <w:i w:val="false"/>
+          <w:color w:val="6A8759"/>
+          <w:sz w:val="18"/>
+        </w:rPr>
+        <w:t>"Charger connected!"</w:t>
+      </w:r>
+      <w:r>
+        <w:rPr>
+          <w:b/>
+          <w:bCs/>
+        </w:rPr>
+        <w:br/>
+      </w:r>
+      <w:r>
+        <w:rPr>
+          <w:rFonts w:ascii="JetBrains Mono" w:hAnsi="JetBrains Mono"/>
+          <w:b/>
+          <w:bCs/>
+          <w:i w:val="false"/>
+          <w:color w:val="6A8759"/>
+          <w:sz w:val="18"/>
+        </w:rPr>
+        <w:t xml:space="preserve">        </w:t>
+      </w:r>
+      <w:r>
+        <w:rPr>
+          <w:rFonts w:ascii="JetBrains Mono" w:hAnsi="JetBrains Mono"/>
+          <w:b/>
+          <w:bCs/>
+          <w:i w:val="false"/>
+          <w:color w:val="A9B7C6"/>
+          <w:sz w:val="18"/>
+        </w:rPr>
+        <w:t>}</w:t>
+      </w:r>
+      <w:r>
+        <w:rPr>
+          <w:b/>
+          <w:bCs/>
+        </w:rPr>
+        <w:br/>
+      </w:r>
+      <w:r>
+        <w:rPr>
+          <w:rFonts w:ascii="JetBrains Mono" w:hAnsi="JetBrains Mono"/>
+          <w:b/>
+          <w:bCs/>
+          <w:i w:val="false"/>
+          <w:color w:val="A9B7C6"/>
+          <w:sz w:val="18"/>
+        </w:rPr>
+        <w:t xml:space="preserve">        </w:t>
+      </w:r>
+      <w:r>
+        <w:rPr>
+          <w:rFonts w:ascii="JetBrains Mono" w:hAnsi="JetBrains Mono"/>
+          <w:b/>
+          <w:bCs/>
+          <w:i w:val="false"/>
+          <w:color w:val="CC7832"/>
+          <w:sz w:val="18"/>
+        </w:rPr>
+        <w:t>if</w:t>
+      </w:r>
+      <w:r>
+        <w:rPr>
+          <w:rFonts w:ascii="JetBrains Mono" w:hAnsi="JetBrains Mono"/>
+          <w:b/>
+          <w:bCs/>
+          <w:i w:val="false"/>
+          <w:color w:val="A9B7C6"/>
+          <w:sz w:val="18"/>
+        </w:rPr>
+        <w:t>(intent?.</w:t>
+      </w:r>
+      <w:r>
+        <w:rPr>
+          <w:rFonts w:ascii="JetBrains Mono" w:hAnsi="JetBrains Mono"/>
+          <w:b/>
+          <w:bCs/>
+          <w:i/>
+          <w:color w:val="9876AA"/>
+          <w:sz w:val="18"/>
+        </w:rPr>
+        <w:t>action</w:t>
+      </w:r>
+      <w:r>
+        <w:rPr>
+          <w:rFonts w:ascii="JetBrains Mono" w:hAnsi="JetBrains Mono"/>
+          <w:b/>
+          <w:bCs/>
+          <w:i w:val="false"/>
+          <w:color w:val="A9B7C6"/>
+          <w:sz w:val="18"/>
+        </w:rPr>
+        <w:t>.</w:t>
+      </w:r>
+      <w:r>
+        <w:rPr>
+          <w:rFonts w:ascii="JetBrains Mono" w:hAnsi="JetBrains Mono"/>
+          <w:b/>
+          <w:bCs/>
+          <w:i/>
+          <w:color w:val="FFC66D"/>
+          <w:sz w:val="18"/>
+        </w:rPr>
+        <w:t>equals</w:t>
+      </w:r>
+      <w:r>
+        <w:rPr>
+          <w:rFonts w:ascii="JetBrains Mono" w:hAnsi="JetBrains Mono"/>
+          <w:b/>
+          <w:bCs/>
+          <w:i w:val="false"/>
+          <w:color w:val="A9B7C6"/>
+          <w:sz w:val="18"/>
+        </w:rPr>
+        <w:t>( Intent.</w:t>
+      </w:r>
+      <w:r>
+        <w:rPr>
+          <w:rFonts w:ascii="JetBrains Mono" w:hAnsi="JetBrains Mono"/>
+          <w:b/>
+          <w:bCs/>
+          <w:i/>
+          <w:color w:val="9876AA"/>
+          <w:sz w:val="18"/>
+        </w:rPr>
+        <w:t>ACTION_POWER_DISCONNECTED</w:t>
+      </w:r>
+      <w:r>
+        <w:rPr>
+          <w:rFonts w:ascii="JetBrains Mono" w:hAnsi="JetBrains Mono"/>
+          <w:b/>
+          <w:bCs/>
+          <w:i w:val="false"/>
+          <w:color w:val="A9B7C6"/>
+          <w:sz w:val="18"/>
+        </w:rPr>
+        <w:t>)) {</w:t>
+      </w:r>
+      <w:r>
+        <w:rPr>
+          <w:b/>
+          <w:bCs/>
+        </w:rPr>
+        <w:br/>
+      </w:r>
+      <w:r>
+        <w:rPr>
+          <w:rFonts w:ascii="JetBrains Mono" w:hAnsi="JetBrains Mono"/>
+          <w:b/>
+          <w:bCs/>
+          <w:i w:val="false"/>
+          <w:color w:val="A9B7C6"/>
+          <w:sz w:val="18"/>
+        </w:rPr>
+        <w:t xml:space="preserve">            Toast.makeText(context</w:t>
+      </w:r>
+      <w:r>
+        <w:rPr>
+          <w:rFonts w:ascii="JetBrains Mono" w:hAnsi="JetBrains Mono"/>
+          <w:b/>
+          <w:bCs/>
+          <w:i w:val="false"/>
+          <w:color w:val="CC7832"/>
+          <w:sz w:val="18"/>
+        </w:rPr>
+        <w:t xml:space="preserve">, </w:t>
+      </w:r>
+      <w:r>
+        <w:rPr>
+          <w:rFonts w:ascii="JetBrains Mono" w:hAnsi="JetBrains Mono"/>
+          <w:b/>
+          <w:bCs/>
+          <w:i w:val="false"/>
+          <w:color w:val="6A8759"/>
+          <w:sz w:val="18"/>
+        </w:rPr>
+        <w:t>"Go down &amp; skip town"</w:t>
+      </w:r>
+      <w:r>
+        <w:rPr>
+          <w:rFonts w:ascii="JetBrains Mono" w:hAnsi="JetBrains Mono"/>
+          <w:b/>
+          <w:bCs/>
+          <w:i w:val="false"/>
+          <w:color w:val="CC7832"/>
+          <w:sz w:val="18"/>
+        </w:rPr>
+        <w:t xml:space="preserve">, </w:t>
+      </w:r>
+      <w:r>
+        <w:rPr>
+          <w:rFonts w:ascii="JetBrains Mono" w:hAnsi="JetBrains Mono"/>
+          <w:b/>
+          <w:bCs/>
+          <w:i w:val="false"/>
+          <w:color w:val="A9B7C6"/>
+          <w:sz w:val="18"/>
+        </w:rPr>
+        <w:t>Toast.</w:t>
+      </w:r>
+      <w:r>
+        <w:rPr>
+          <w:rFonts w:ascii="JetBrains Mono" w:hAnsi="JetBrains Mono"/>
+          <w:b/>
+          <w:bCs/>
+          <w:i/>
+          <w:color w:val="9876AA"/>
+          <w:sz w:val="18"/>
+        </w:rPr>
+        <w:t>LENGTH_SHORT</w:t>
+      </w:r>
+      <w:r>
+        <w:rPr>
+          <w:rFonts w:ascii="JetBrains Mono" w:hAnsi="JetBrains Mono"/>
+          <w:b/>
+          <w:bCs/>
+          <w:i w:val="false"/>
+          <w:color w:val="A9B7C6"/>
+          <w:sz w:val="18"/>
+        </w:rPr>
+        <w:t>).show()</w:t>
+      </w:r>
+      <w:r>
+        <w:rPr>
+          <w:b/>
+          <w:bCs/>
+        </w:rPr>
+        <w:br/>
+      </w:r>
+      <w:r>
+        <w:rPr>
+          <w:rFonts w:ascii="JetBrains Mono" w:hAnsi="JetBrains Mono"/>
+          <w:b/>
+          <w:bCs/>
+          <w:i w:val="false"/>
+          <w:color w:val="A9B7C6"/>
+          <w:sz w:val="18"/>
+        </w:rPr>
+        <w:t xml:space="preserve">            </w:t>
+      </w:r>
+      <w:r>
+        <w:rPr>
+          <w:rFonts w:ascii="JetBrains Mono" w:hAnsi="JetBrains Mono"/>
+          <w:b/>
+          <w:bCs/>
+          <w:i w:val="false"/>
+          <w:color w:val="CC7832"/>
+          <w:sz w:val="18"/>
+        </w:rPr>
+        <w:t xml:space="preserve">val </w:t>
+      </w:r>
+      <w:r>
+        <w:rPr>
+          <w:rFonts w:ascii="JetBrains Mono" w:hAnsi="JetBrains Mono"/>
+          <w:b/>
+          <w:bCs/>
+          <w:i w:val="false"/>
+          <w:color w:val="A9B7C6"/>
+          <w:sz w:val="18"/>
+        </w:rPr>
+        <w:t>chargerStatus = findViewById&lt;TextView&gt;(R.id.</w:t>
+      </w:r>
+      <w:r>
+        <w:rPr>
+          <w:rFonts w:ascii="JetBrains Mono" w:hAnsi="JetBrains Mono"/>
+          <w:b/>
+          <w:bCs/>
+          <w:i/>
+          <w:color w:val="9876AA"/>
+          <w:sz w:val="18"/>
+        </w:rPr>
+        <w:t>isConnected</w:t>
+      </w:r>
+      <w:r>
+        <w:rPr>
+          <w:rFonts w:ascii="JetBrains Mono" w:hAnsi="JetBrains Mono"/>
+          <w:b/>
+          <w:bCs/>
+          <w:i w:val="false"/>
+          <w:color w:val="A9B7C6"/>
+          <w:sz w:val="18"/>
+        </w:rPr>
+        <w:t>)</w:t>
+      </w:r>
+      <w:r>
+        <w:rPr>
+          <w:b/>
+          <w:bCs/>
+        </w:rPr>
+        <w:br/>
+      </w:r>
+      <w:r>
+        <w:rPr>
+          <w:rFonts w:ascii="JetBrains Mono" w:hAnsi="JetBrains Mono"/>
+          <w:b/>
+          <w:bCs/>
+          <w:i w:val="false"/>
+          <w:color w:val="A9B7C6"/>
+          <w:sz w:val="18"/>
+        </w:rPr>
+        <w:t xml:space="preserve">            chargerStatus.</w:t>
+      </w:r>
+      <w:r>
+        <w:rPr>
+          <w:rFonts w:ascii="JetBrains Mono" w:hAnsi="JetBrains Mono"/>
+          <w:b/>
+          <w:bCs/>
+          <w:i/>
+          <w:color w:val="9876AA"/>
+          <w:sz w:val="18"/>
+        </w:rPr>
+        <w:t xml:space="preserve">text </w:t>
+      </w:r>
+      <w:r>
+        <w:rPr>
+          <w:rFonts w:ascii="JetBrains Mono" w:hAnsi="JetBrains Mono"/>
+          <w:b/>
+          <w:bCs/>
+          <w:i w:val="false"/>
+          <w:color w:val="A9B7C6"/>
+          <w:sz w:val="18"/>
+        </w:rPr>
+        <w:t xml:space="preserve">= </w:t>
+      </w:r>
+      <w:r>
+        <w:rPr>
+          <w:rFonts w:ascii="JetBrains Mono" w:hAnsi="JetBrains Mono"/>
+          <w:b/>
+          <w:bCs/>
+          <w:i w:val="false"/>
+          <w:color w:val="6A8759"/>
+          <w:sz w:val="18"/>
+        </w:rPr>
+        <w:t>"Charger disconnected!"</w:t>
+      </w:r>
+      <w:r>
+        <w:rPr>
+          <w:b/>
+          <w:bCs/>
+        </w:rPr>
+        <w:br/>
+      </w:r>
+      <w:r>
+        <w:rPr>
+          <w:rFonts w:ascii="JetBrains Mono" w:hAnsi="JetBrains Mono"/>
+          <w:b/>
+          <w:bCs/>
+          <w:i w:val="false"/>
+          <w:color w:val="6A8759"/>
+          <w:sz w:val="18"/>
+        </w:rPr>
+        <w:t xml:space="preserve">        </w:t>
+      </w:r>
+      <w:r>
+        <w:rPr>
+          <w:rFonts w:ascii="JetBrains Mono" w:hAnsi="JetBrains Mono"/>
+          <w:b/>
+          <w:bCs/>
+          <w:i w:val="false"/>
+          <w:color w:val="A9B7C6"/>
+          <w:sz w:val="18"/>
+        </w:rPr>
+        <w:t>}</w:t>
+      </w:r>
+      <w:r>
+        <w:rPr>
+          <w:b/>
+          <w:bCs/>
+        </w:rPr>
+        <w:br/>
+      </w:r>
+      <w:r>
+        <w:rPr>
+          <w:rFonts w:ascii="JetBrains Mono" w:hAnsi="JetBrains Mono"/>
+          <w:b/>
+          <w:bCs/>
+          <w:i w:val="false"/>
+          <w:color w:val="A9B7C6"/>
+          <w:sz w:val="18"/>
+        </w:rPr>
+        <w:t xml:space="preserve">    }</w:t>
+      </w:r>
+      <w:r>
+        <w:rPr/>
+        <w:br/>
+      </w:r>
+      <w:r>
+        <w:rPr>
+          <w:rFonts w:ascii="JetBrains Mono" w:hAnsi="JetBrains Mono"/>
+          <w:b w:val="false"/>
+          <w:i w:val="false"/>
+          <w:color w:val="A9B7C6"/>
+          <w:sz w:val="18"/>
+        </w:rPr>
+        <w:t>}</w:t>
+      </w:r>
+    </w:p>
+    <w:p>
+      <w:pPr>
+        <w:pStyle w:val="Normal"/>
+        <w:rPr/>
+      </w:pPr>
+      <w:r>
+        <w:rPr/>
+        <w:t>The app looks like:</w:t>
+      </w:r>
+    </w:p>
+    <w:p>
+      <w:pPr>
+        <w:pStyle w:val="Normal"/>
+        <w:rPr/>
+      </w:pPr>
+      <w:r>
+        <w:rPr/>
+        <w:drawing>
+          <wp:anchor behindDoc="0" distT="0" distB="0" distL="0" distR="0" simplePos="0" locked="0" layoutInCell="1" allowOverlap="1" relativeHeight="36">
+            <wp:simplePos x="0" y="0"/>
+            <wp:positionH relativeFrom="column">
+              <wp:posOffset>-20955</wp:posOffset>
+            </wp:positionH>
+            <wp:positionV relativeFrom="paragraph">
+              <wp:posOffset>-30480</wp:posOffset>
+            </wp:positionV>
+            <wp:extent cx="2376805" cy="4496435"/>
+            <wp:effectExtent l="0" t="0" r="0" b="0"/>
+            <wp:wrapSquare wrapText="bothSides"/>
+            <wp:docPr id="12" name="Image9" descr=""/>
+            <wp:cNvGraphicFramePr>
+              <a:graphicFrameLocks xmlns:a="http://schemas.openxmlformats.org/drawingml/2006/main" noChangeAspect="1"/>
+            </wp:cNvGraphicFramePr>
+            <a:graphic xmlns:a="http://schemas.openxmlformats.org/drawingml/2006/main">
+              <a:graphicData uri="http://schemas.openxmlformats.org/drawingml/2006/picture">
+                <pic:pic xmlns:pic="http://schemas.openxmlformats.org/drawingml/2006/picture">
+                  <pic:nvPicPr>
+                    <pic:cNvPr id="12" name="Image9" descr=""/>
+                    <pic:cNvPicPr>
+                      <a:picLocks noChangeAspect="1" noChangeArrowheads="1"/>
+                    </pic:cNvPicPr>
+                  </pic:nvPicPr>
+                  <pic:blipFill>
+                    <a:blip r:embed="rId15"/>
+                    <a:stretch>
+                      <a:fillRect/>
+                    </a:stretch>
+                  </pic:blipFill>
+                  <pic:spPr bwMode="auto">
+                    <a:xfrm>
+                      <a:off x="0" y="0"/>
+                      <a:ext cx="2376805" cy="4496435"/>
+                    </a:xfrm>
+                    <a:prstGeom prst="rect">
+                      <a:avLst/>
+                    </a:prstGeom>
+                  </pic:spPr>
+                </pic:pic>
+              </a:graphicData>
+            </a:graphic>
+          </wp:anchor>
+        </w:drawing>
+        <w:drawing>
+          <wp:anchor behindDoc="0" distT="0" distB="0" distL="0" distR="0" simplePos="0" locked="0" layoutInCell="1" allowOverlap="1" relativeHeight="37">
+            <wp:simplePos x="0" y="0"/>
+            <wp:positionH relativeFrom="column">
+              <wp:posOffset>2437130</wp:posOffset>
+            </wp:positionH>
+            <wp:positionV relativeFrom="paragraph">
+              <wp:posOffset>-27940</wp:posOffset>
+            </wp:positionV>
+            <wp:extent cx="2465070" cy="4432935"/>
+            <wp:effectExtent l="0" t="0" r="0" b="0"/>
+            <wp:wrapTopAndBottom/>
+            <wp:docPr id="13" name="Image10" descr=""/>
+            <wp:cNvGraphicFramePr>
+              <a:graphicFrameLocks xmlns:a="http://schemas.openxmlformats.org/drawingml/2006/main" noChangeAspect="1"/>
+            </wp:cNvGraphicFramePr>
+            <a:graphic xmlns:a="http://schemas.openxmlformats.org/drawingml/2006/main">
+              <a:graphicData uri="http://schemas.openxmlformats.org/drawingml/2006/picture">
+                <pic:pic xmlns:pic="http://schemas.openxmlformats.org/drawingml/2006/picture">
+                  <pic:nvPicPr>
+                    <pic:cNvPr id="13" name="Image10" descr=""/>
+                    <pic:cNvPicPr>
+                      <a:picLocks noChangeAspect="1" noChangeArrowheads="1"/>
+                    </pic:cNvPicPr>
+                  </pic:nvPicPr>
+                  <pic:blipFill>
+                    <a:blip r:embed="rId16"/>
+                    <a:stretch>
+                      <a:fillRect/>
+                    </a:stretch>
+                  </pic:blipFill>
+                  <pic:spPr bwMode="auto">
+                    <a:xfrm>
+                      <a:off x="0" y="0"/>
+                      <a:ext cx="2465070" cy="4432935"/>
+                    </a:xfrm>
+                    <a:prstGeom prst="rect">
+                      <a:avLst/>
+                    </a:prstGeom>
+                  </pic:spPr>
+                </pic:pic>
+              </a:graphicData>
+            </a:graphic>
+          </wp:anchor>
+        </w:drawing>
+      </w:r>
+    </w:p>
+    <w:p>
+      <w:pPr>
+        <w:pStyle w:val="Normal"/>
+        <w:rPr/>
+      </w:pPr>
+      <w:r>
+        <w:rPr/>
+      </w:r>
+    </w:p>
+    <w:p>
+      <w:pPr>
+        <w:pStyle w:val="Heading2"/>
+        <w:numPr>
+          <w:ilvl w:val="0"/>
+          <w:numId w:val="0"/>
+        </w:numPr>
+        <w:ind w:left="6669" w:hanging="0"/>
+        <w:rPr/>
+      </w:pPr>
+      <w:r>
+        <w:rPr/>
+        <w:t>4</w:t>
+      </w:r>
+      <w:r>
+        <w:rPr/>
+        <w:t xml:space="preserve">.3 Codelab </w:t>
+      </w:r>
+      <w:r>
+        <w:rPr/>
+        <w:t>Services</w:t>
+      </w:r>
+    </w:p>
+    <w:p>
+      <w:pPr>
+        <w:pStyle w:val="Normal"/>
+        <w:rPr/>
+      </w:pPr>
+      <w:r>
+        <w:rPr/>
+        <w:t xml:space="preserve">I created a background service (in the same app, </w:t>
+      </w:r>
+      <w:r>
+        <w:rPr>
+          <w:rFonts w:eastAsia="Calibri" w:cs="Symbol"/>
+          <w:color w:val="auto"/>
+          <w:kern w:val="0"/>
+          <w:sz w:val="24"/>
+          <w:szCs w:val="22"/>
+          <w:lang w:val="fi-FI" w:eastAsia="en-US" w:bidi="ar-SA"/>
+        </w:rPr>
+        <w:t>but</w:t>
+      </w:r>
+      <w:r>
+        <w:rPr/>
+        <w:t xml:space="preserve"> a second activity screen) that when the button ”START LOTTO” is pressed, an array of six integers is randomly generated (between 0 to 40). This is generated in a separate thread where the thread sleeps for about 2 seconds, to simulate a process that isn’t instant. The thread running the code is:</w:t>
+      </w:r>
+    </w:p>
+    <w:p>
+      <w:pPr>
+        <w:pStyle w:val="Normal"/>
+        <w:jc w:val="left"/>
+        <w:rPr>
+          <w:b/>
+          <w:b/>
+          <w:bCs/>
+        </w:rPr>
+      </w:pPr>
+      <w:r>
+        <w:rPr>
+          <w:rFonts w:ascii="JetBrains Mono" w:hAnsi="JetBrains Mono"/>
+          <w:b/>
+          <w:bCs/>
+          <w:i w:val="false"/>
+          <w:color w:val="A9B7C6"/>
+          <w:sz w:val="18"/>
+        </w:rPr>
+        <w:t>Thread {</w:t>
+      </w:r>
+      <w:r>
+        <w:rPr>
+          <w:b/>
+          <w:bCs/>
+        </w:rPr>
+        <w:br/>
+      </w:r>
+      <w:r>
+        <w:rPr>
+          <w:rFonts w:ascii="JetBrains Mono" w:hAnsi="JetBrains Mono"/>
+          <w:b/>
+          <w:bCs/>
+          <w:i w:val="false"/>
+          <w:color w:val="A9B7C6"/>
+          <w:sz w:val="18"/>
+        </w:rPr>
+        <w:t xml:space="preserve">    Thread.sleep(</w:t>
+      </w:r>
+      <w:r>
+        <w:rPr>
+          <w:rFonts w:ascii="JetBrains Mono" w:hAnsi="JetBrains Mono"/>
+          <w:b/>
+          <w:bCs/>
+          <w:i w:val="false"/>
+          <w:color w:val="6897BB"/>
+          <w:sz w:val="18"/>
+        </w:rPr>
+        <w:t>1500</w:t>
+      </w:r>
+      <w:r>
+        <w:rPr>
+          <w:rFonts w:ascii="JetBrains Mono" w:hAnsi="JetBrains Mono"/>
+          <w:b/>
+          <w:bCs/>
+          <w:i w:val="false"/>
+          <w:color w:val="A9B7C6"/>
+          <w:sz w:val="18"/>
+        </w:rPr>
+        <w:t>)</w:t>
+      </w:r>
+      <w:r>
+        <w:rPr>
+          <w:b/>
+          <w:bCs/>
+        </w:rPr>
+        <w:br/>
+      </w:r>
+      <w:r>
+        <w:rPr>
+          <w:rFonts w:ascii="JetBrains Mono" w:hAnsi="JetBrains Mono"/>
+          <w:b/>
+          <w:bCs/>
+          <w:i w:val="false"/>
+          <w:color w:val="A9B7C6"/>
+          <w:sz w:val="18"/>
+        </w:rPr>
+        <w:t xml:space="preserve">    </w:t>
+      </w:r>
+      <w:r>
+        <w:rPr>
+          <w:rFonts w:ascii="JetBrains Mono" w:hAnsi="JetBrains Mono"/>
+          <w:b/>
+          <w:bCs/>
+          <w:i w:val="false"/>
+          <w:color w:val="CC7832"/>
+          <w:sz w:val="18"/>
+        </w:rPr>
+        <w:t xml:space="preserve">val </w:t>
+      </w:r>
+      <w:r>
+        <w:rPr>
+          <w:rFonts w:ascii="JetBrains Mono" w:hAnsi="JetBrains Mono"/>
+          <w:b/>
+          <w:bCs/>
+          <w:i w:val="false"/>
+          <w:color w:val="A9B7C6"/>
+          <w:sz w:val="18"/>
+        </w:rPr>
+        <w:t>lottoNumber = IntArray(</w:t>
+      </w:r>
+      <w:r>
+        <w:rPr>
+          <w:rFonts w:ascii="JetBrains Mono" w:hAnsi="JetBrains Mono"/>
+          <w:b/>
+          <w:bCs/>
+          <w:i w:val="false"/>
+          <w:color w:val="6897BB"/>
+          <w:sz w:val="18"/>
+        </w:rPr>
+        <w:t>7</w:t>
+      </w:r>
+      <w:r>
+        <w:rPr>
+          <w:rFonts w:ascii="JetBrains Mono" w:hAnsi="JetBrains Mono"/>
+          <w:b/>
+          <w:bCs/>
+          <w:i w:val="false"/>
+          <w:color w:val="A9B7C6"/>
+          <w:sz w:val="18"/>
+        </w:rPr>
+        <w:t>) { Random.nextInt(</w:t>
+      </w:r>
+      <w:r>
+        <w:rPr>
+          <w:rFonts w:ascii="JetBrains Mono" w:hAnsi="JetBrains Mono"/>
+          <w:b/>
+          <w:bCs/>
+          <w:i w:val="false"/>
+          <w:color w:val="6897BB"/>
+          <w:sz w:val="18"/>
+        </w:rPr>
+        <w:t>0</w:t>
+      </w:r>
+      <w:r>
+        <w:rPr>
+          <w:rFonts w:ascii="JetBrains Mono" w:hAnsi="JetBrains Mono"/>
+          <w:b/>
+          <w:bCs/>
+          <w:i w:val="false"/>
+          <w:color w:val="CC7832"/>
+          <w:sz w:val="18"/>
+        </w:rPr>
+        <w:t xml:space="preserve">, </w:t>
+      </w:r>
+      <w:r>
+        <w:rPr>
+          <w:rFonts w:ascii="JetBrains Mono" w:hAnsi="JetBrains Mono"/>
+          <w:b/>
+          <w:bCs/>
+          <w:i w:val="false"/>
+          <w:color w:val="6897BB"/>
+          <w:sz w:val="18"/>
+        </w:rPr>
+        <w:t>40</w:t>
+      </w:r>
+      <w:r>
+        <w:rPr>
+          <w:rFonts w:ascii="JetBrains Mono" w:hAnsi="JetBrains Mono"/>
+          <w:b/>
+          <w:bCs/>
+          <w:i w:val="false"/>
+          <w:color w:val="A9B7C6"/>
+          <w:sz w:val="18"/>
+        </w:rPr>
+        <w:t>) }</w:t>
+      </w:r>
+      <w:r>
+        <w:rPr>
+          <w:b/>
+          <w:bCs/>
+        </w:rPr>
+        <w:br/>
+      </w:r>
+      <w:r>
+        <w:rPr>
+          <w:rFonts w:ascii="JetBrains Mono" w:hAnsi="JetBrains Mono"/>
+          <w:b/>
+          <w:bCs/>
+          <w:i w:val="false"/>
+          <w:color w:val="A9B7C6"/>
+          <w:sz w:val="18"/>
+        </w:rPr>
+        <w:t xml:space="preserve">    </w:t>
+      </w:r>
+      <w:r>
+        <w:rPr>
+          <w:rFonts w:ascii="JetBrains Mono" w:hAnsi="JetBrains Mono"/>
+          <w:b/>
+          <w:bCs/>
+          <w:i w:val="false"/>
+          <w:color w:val="CC7832"/>
+          <w:sz w:val="18"/>
+        </w:rPr>
+        <w:t xml:space="preserve">val </w:t>
+      </w:r>
+      <w:r>
+        <w:rPr>
+          <w:rFonts w:ascii="JetBrains Mono" w:hAnsi="JetBrains Mono"/>
+          <w:b/>
+          <w:bCs/>
+          <w:i w:val="false"/>
+          <w:color w:val="A9B7C6"/>
+          <w:sz w:val="18"/>
+        </w:rPr>
+        <w:t>lottoBroadcast = Intent(</w:t>
+      </w:r>
+      <w:r>
+        <w:rPr>
+          <w:rFonts w:ascii="JetBrains Mono" w:hAnsi="JetBrains Mono"/>
+          <w:b/>
+          <w:bCs/>
+          <w:i w:val="false"/>
+          <w:color w:val="6A8759"/>
+          <w:sz w:val="18"/>
+        </w:rPr>
+        <w:t>"eric.tamk.lotto"</w:t>
+      </w:r>
+      <w:r>
+        <w:rPr>
+          <w:rFonts w:ascii="JetBrains Mono" w:hAnsi="JetBrains Mono"/>
+          <w:b/>
+          <w:bCs/>
+          <w:i w:val="false"/>
+          <w:color w:val="A9B7C6"/>
+          <w:sz w:val="18"/>
+        </w:rPr>
+        <w:t>)</w:t>
+      </w:r>
+      <w:r>
+        <w:rPr>
+          <w:b/>
+          <w:bCs/>
+        </w:rPr>
+        <w:br/>
+      </w:r>
+      <w:r>
+        <w:rPr>
+          <w:rFonts w:ascii="JetBrains Mono" w:hAnsi="JetBrains Mono"/>
+          <w:b/>
+          <w:bCs/>
+          <w:i w:val="false"/>
+          <w:color w:val="A9B7C6"/>
+          <w:sz w:val="18"/>
+        </w:rPr>
+        <w:t xml:space="preserve">    </w:t>
+      </w:r>
+      <w:r>
+        <w:rPr>
+          <w:rFonts w:ascii="JetBrains Mono" w:hAnsi="JetBrains Mono"/>
+          <w:b/>
+          <w:bCs/>
+          <w:i w:val="false"/>
+          <w:color w:val="808080"/>
+          <w:sz w:val="18"/>
+        </w:rPr>
+        <w:t>// add lotto number data to the broadcast</w:t>
+      </w:r>
+      <w:r>
+        <w:rPr>
+          <w:b/>
+          <w:bCs/>
+        </w:rPr>
+        <w:br/>
+      </w:r>
+      <w:r>
+        <w:rPr>
+          <w:rFonts w:ascii="JetBrains Mono" w:hAnsi="JetBrains Mono"/>
+          <w:b/>
+          <w:bCs/>
+          <w:i w:val="false"/>
+          <w:color w:val="808080"/>
+          <w:sz w:val="18"/>
+        </w:rPr>
+        <w:t xml:space="preserve">    </w:t>
+      </w:r>
+      <w:r>
+        <w:rPr>
+          <w:rFonts w:ascii="JetBrains Mono" w:hAnsi="JetBrains Mono"/>
+          <w:b/>
+          <w:bCs/>
+          <w:i w:val="false"/>
+          <w:color w:val="A9B7C6"/>
+          <w:sz w:val="18"/>
+        </w:rPr>
+        <w:t>lottoBroadcast.putExtra(</w:t>
+      </w:r>
+      <w:r>
+        <w:rPr>
+          <w:rFonts w:ascii="JetBrains Mono" w:hAnsi="JetBrains Mono"/>
+          <w:b/>
+          <w:bCs/>
+          <w:i w:val="false"/>
+          <w:color w:val="6A8759"/>
+          <w:sz w:val="18"/>
+        </w:rPr>
+        <w:t>"LOTTO_NUMBER"</w:t>
+      </w:r>
+      <w:r>
+        <w:rPr>
+          <w:rFonts w:ascii="JetBrains Mono" w:hAnsi="JetBrains Mono"/>
+          <w:b/>
+          <w:bCs/>
+          <w:i w:val="false"/>
+          <w:color w:val="CC7832"/>
+          <w:sz w:val="18"/>
+        </w:rPr>
+        <w:t xml:space="preserve">, </w:t>
+      </w:r>
+      <w:r>
+        <w:rPr>
+          <w:rFonts w:ascii="JetBrains Mono" w:hAnsi="JetBrains Mono"/>
+          <w:b/>
+          <w:bCs/>
+          <w:i w:val="false"/>
+          <w:color w:val="A9B7C6"/>
+          <w:sz w:val="18"/>
+        </w:rPr>
+        <w:t>lottoNumber)</w:t>
+      </w:r>
+      <w:r>
+        <w:rPr>
+          <w:b/>
+          <w:bCs/>
+        </w:rPr>
+        <w:br/>
+      </w:r>
+      <w:r>
+        <w:rPr>
+          <w:rFonts w:ascii="JetBrains Mono" w:hAnsi="JetBrains Mono"/>
+          <w:b/>
+          <w:bCs/>
+          <w:i w:val="false"/>
+          <w:color w:val="A9B7C6"/>
+          <w:sz w:val="18"/>
+        </w:rPr>
+        <w:t xml:space="preserve">    </w:t>
+      </w:r>
+      <w:r>
+        <w:rPr>
+          <w:rFonts w:ascii="JetBrains Mono" w:hAnsi="JetBrains Mono"/>
+          <w:b/>
+          <w:bCs/>
+          <w:i w:val="false"/>
+          <w:color w:val="808080"/>
+          <w:sz w:val="18"/>
+        </w:rPr>
+        <w:t>// send broadcast</w:t>
+      </w:r>
+      <w:r>
+        <w:rPr>
+          <w:b/>
+          <w:bCs/>
+        </w:rPr>
+        <w:br/>
+      </w:r>
+      <w:r>
+        <w:rPr>
+          <w:rFonts w:ascii="JetBrains Mono" w:hAnsi="JetBrains Mono"/>
+          <w:b/>
+          <w:bCs/>
+          <w:i w:val="false"/>
+          <w:color w:val="808080"/>
+          <w:sz w:val="18"/>
+        </w:rPr>
+        <w:t xml:space="preserve">    </w:t>
+      </w:r>
+      <w:r>
+        <w:rPr>
+          <w:rFonts w:ascii="JetBrains Mono" w:hAnsi="JetBrains Mono"/>
+          <w:b/>
+          <w:bCs/>
+          <w:i w:val="false"/>
+          <w:color w:val="A9B7C6"/>
+          <w:sz w:val="18"/>
+        </w:rPr>
+        <w:t>sendBroadcast( lottoBroadcast )</w:t>
+      </w:r>
+      <w:r>
+        <w:rPr>
+          <w:b/>
+          <w:bCs/>
+        </w:rPr>
+        <w:br/>
+      </w:r>
+      <w:r>
+        <w:rPr>
+          <w:rFonts w:ascii="JetBrains Mono" w:hAnsi="JetBrains Mono"/>
+          <w:b/>
+          <w:bCs/>
+          <w:i w:val="false"/>
+          <w:color w:val="A9B7C6"/>
+          <w:sz w:val="18"/>
+        </w:rPr>
+        <w:t xml:space="preserve">}.start() </w:t>
+      </w:r>
+      <w:r>
+        <w:rPr>
+          <w:rFonts w:ascii="JetBrains Mono" w:hAnsi="JetBrains Mono"/>
+          <w:b/>
+          <w:bCs/>
+          <w:i w:val="false"/>
+          <w:color w:val="808080"/>
+          <w:sz w:val="18"/>
+        </w:rPr>
+        <w:t>//starts a new thread in the system</w:t>
+      </w:r>
+    </w:p>
+    <w:p>
+      <w:pPr>
+        <w:pStyle w:val="Normal"/>
+        <w:jc w:val="left"/>
+        <w:rPr>
+          <w:rFonts w:ascii="JetBrains Mono" w:hAnsi="JetBrains Mono"/>
+          <w:b w:val="false"/>
+          <w:b w:val="false"/>
+          <w:bCs w:val="false"/>
+          <w:i w:val="false"/>
+          <w:i w:val="false"/>
+          <w:color w:val="808080"/>
+          <w:sz w:val="18"/>
+        </w:rPr>
+      </w:pPr>
+      <w:r>
+        <w:rPr>
+          <w:b/>
+          <w:bCs/>
+        </w:rPr>
+      </w:r>
+    </w:p>
+    <w:p>
+      <w:pPr>
+        <w:pStyle w:val="Normal"/>
+        <w:rPr>
+          <w:rFonts w:ascii="Arial" w:hAnsi="Arial" w:eastAsia="Calibri" w:cs="Symbol"/>
+          <w:color w:val="auto"/>
+          <w:kern w:val="0"/>
+          <w:sz w:val="24"/>
+          <w:szCs w:val="22"/>
+          <w:lang w:val="fi-FI" w:eastAsia="en-US" w:bidi="ar-SA"/>
+        </w:rPr>
+      </w:pPr>
+      <w:r>
+        <w:rPr>
+          <w:rFonts w:eastAsia="Calibri" w:cs="Symbol"/>
+          <w:color w:val="auto"/>
+          <w:kern w:val="0"/>
+          <w:sz w:val="24"/>
+          <w:szCs w:val="22"/>
+          <w:lang w:val="fi-FI" w:eastAsia="en-US" w:bidi="ar-SA"/>
+        </w:rPr>
+        <w:t>The intent name is eric.tamk.lotto, something unique that wouldn’t already be used by another app or by the system. Here the service sends the broadcast when it is finished creating the integer array.</w:t>
+      </w:r>
+    </w:p>
+    <w:p>
+      <w:pPr>
+        <w:pStyle w:val="Normal"/>
+        <w:rPr>
+          <w:rFonts w:ascii="Arial" w:hAnsi="Arial" w:eastAsia="Calibri" w:cs="Symbol"/>
+          <w:color w:val="auto"/>
+          <w:kern w:val="0"/>
+          <w:sz w:val="24"/>
+          <w:szCs w:val="22"/>
+          <w:lang w:val="fi-FI" w:eastAsia="en-US" w:bidi="ar-SA"/>
+        </w:rPr>
+      </w:pPr>
+      <w:r>
+        <w:rPr>
+          <w:rFonts w:eastAsia="Calibri" w:cs="Symbol"/>
+          <w:color w:val="auto"/>
+          <w:kern w:val="0"/>
+          <w:sz w:val="24"/>
+          <w:szCs w:val="22"/>
+          <w:lang w:val="fi-FI" w:eastAsia="en-US" w:bidi="ar-SA"/>
+        </w:rPr>
+      </w:r>
+    </w:p>
+    <w:p>
+      <w:pPr>
+        <w:pStyle w:val="Normal"/>
+        <w:rPr>
+          <w:rFonts w:ascii="Arial" w:hAnsi="Arial" w:eastAsia="Calibri" w:cs="Symbol"/>
+          <w:color w:val="auto"/>
+          <w:kern w:val="0"/>
+          <w:sz w:val="24"/>
+          <w:szCs w:val="22"/>
+          <w:lang w:val="fi-FI" w:eastAsia="en-US" w:bidi="ar-SA"/>
+        </w:rPr>
+      </w:pPr>
+      <w:r>
+        <w:rPr>
+          <w:rFonts w:eastAsia="Calibri" w:cs="Symbol"/>
+          <w:color w:val="auto"/>
+          <w:kern w:val="0"/>
+          <w:sz w:val="24"/>
+          <w:szCs w:val="22"/>
+          <w:lang w:val="fi-FI" w:eastAsia="en-US" w:bidi="ar-SA"/>
+        </w:rPr>
+        <w:t>The screen appears as:</w:t>
+      </w:r>
+    </w:p>
+    <w:p>
+      <w:pPr>
+        <w:pStyle w:val="Normal"/>
+        <w:rPr>
+          <w:rFonts w:ascii="Arial" w:hAnsi="Arial" w:eastAsia="Calibri" w:cs="Symbol"/>
+          <w:color w:val="auto"/>
+          <w:kern w:val="0"/>
+          <w:sz w:val="24"/>
+          <w:szCs w:val="22"/>
+          <w:lang w:val="fi-FI" w:eastAsia="en-US" w:bidi="ar-SA"/>
+        </w:rPr>
+      </w:pPr>
+      <w:r>
+        <w:rPr>
+          <w:rFonts w:eastAsia="Calibri" w:cs="Symbol"/>
+          <w:color w:val="auto"/>
+          <w:kern w:val="0"/>
+          <w:sz w:val="24"/>
+          <w:szCs w:val="22"/>
+          <w:lang w:val="fi-FI" w:eastAsia="en-US" w:bidi="ar-SA"/>
+        </w:rPr>
+        <w:drawing>
+          <wp:anchor behindDoc="0" distT="0" distB="0" distL="0" distR="0" simplePos="0" locked="0" layoutInCell="1" allowOverlap="1" relativeHeight="38">
+            <wp:simplePos x="0" y="0"/>
+            <wp:positionH relativeFrom="column">
+              <wp:posOffset>-6350</wp:posOffset>
+            </wp:positionH>
+            <wp:positionV relativeFrom="paragraph">
+              <wp:posOffset>15875</wp:posOffset>
+            </wp:positionV>
+            <wp:extent cx="2542540" cy="5029200"/>
+            <wp:effectExtent l="0" t="0" r="0" b="0"/>
+            <wp:wrapSquare wrapText="bothSides"/>
+            <wp:docPr id="14" name="Image11" descr=""/>
+            <wp:cNvGraphicFramePr>
+              <a:graphicFrameLocks xmlns:a="http://schemas.openxmlformats.org/drawingml/2006/main" noChangeAspect="1"/>
+            </wp:cNvGraphicFramePr>
+            <a:graphic xmlns:a="http://schemas.openxmlformats.org/drawingml/2006/main">
+              <a:graphicData uri="http://schemas.openxmlformats.org/drawingml/2006/picture">
+                <pic:pic xmlns:pic="http://schemas.openxmlformats.org/drawingml/2006/picture">
+                  <pic:nvPicPr>
+                    <pic:cNvPr id="14" name="Image11" descr=""/>
+                    <pic:cNvPicPr>
+                      <a:picLocks noChangeAspect="1" noChangeArrowheads="1"/>
+                    </pic:cNvPicPr>
+                  </pic:nvPicPr>
+                  <pic:blipFill>
+                    <a:blip r:embed="rId17"/>
+                    <a:stretch>
+                      <a:fillRect/>
+                    </a:stretch>
+                  </pic:blipFill>
+                  <pic:spPr bwMode="auto">
+                    <a:xfrm>
+                      <a:off x="0" y="0"/>
+                      <a:ext cx="2542540" cy="5029200"/>
+                    </a:xfrm>
+                    <a:prstGeom prst="rect">
+                      <a:avLst/>
+                    </a:prstGeom>
+                  </pic:spPr>
+                </pic:pic>
+              </a:graphicData>
+            </a:graphic>
+          </wp:anchor>
+        </w:drawing>
+      </w:r>
+    </w:p>
+    <w:p>
+      <w:pPr>
+        <w:pStyle w:val="Normal"/>
+        <w:rPr>
+          <w:b w:val="false"/>
+          <w:b w:val="false"/>
+          <w:bCs w:val="false"/>
+        </w:rPr>
+      </w:pPr>
+      <w:r>
+        <w:rPr>
+          <w:b w:val="false"/>
+          <w:bCs w:val="false"/>
+        </w:rPr>
       </w:r>
     </w:p>
     <w:p>
@@ -6500,12 +8177,21 @@
         </w:numPr>
         <w:rPr/>
       </w:pPr>
-      <w:bookmarkStart w:id="5" w:name="_Toc86919934"/>
+      <w:bookmarkStart w:id="4" w:name="_Toc86919933"/>
       <w:r>
         <w:rPr/>
         <w:t>Week exercises</w:t>
       </w:r>
-      <w:bookmarkEnd w:id="5"/>
+      <w:bookmarkEnd w:id="4"/>
+    </w:p>
+    <w:p>
+      <w:pPr>
+        <w:pStyle w:val="Normal"/>
+        <w:rPr/>
+      </w:pPr>
+      <w:r>
+        <w:rPr/>
+      </w:r>
     </w:p>
     <w:p>
       <w:pPr>
@@ -6543,12 +8229,12 @@
         </w:numPr>
         <w:rPr/>
       </w:pPr>
-      <w:bookmarkStart w:id="6" w:name="_Toc86919935"/>
+      <w:bookmarkStart w:id="5" w:name="_Toc86919934"/>
       <w:r>
         <w:rPr/>
         <w:t>Week exercises</w:t>
       </w:r>
-      <w:bookmarkEnd w:id="6"/>
+      <w:bookmarkEnd w:id="5"/>
     </w:p>
     <w:p>
       <w:pPr>
@@ -6586,12 +8272,12 @@
         </w:numPr>
         <w:rPr/>
       </w:pPr>
-      <w:bookmarkStart w:id="7" w:name="_Toc86919936"/>
+      <w:bookmarkStart w:id="6" w:name="_Toc86919935"/>
       <w:r>
         <w:rPr/>
         <w:t>Week exercises</w:t>
       </w:r>
-      <w:bookmarkEnd w:id="7"/>
+      <w:bookmarkEnd w:id="6"/>
     </w:p>
     <w:p>
       <w:pPr>
@@ -6629,22 +8315,35 @@
         </w:numPr>
         <w:rPr/>
       </w:pPr>
-      <w:bookmarkStart w:id="8" w:name="_Toc86919937"/>
+      <w:bookmarkStart w:id="7" w:name="_Toc86919936"/>
       <w:r>
         <w:rPr/>
         <w:t>Week exercises</w:t>
       </w:r>
-      <w:bookmarkEnd w:id="8"/>
+      <w:bookmarkEnd w:id="7"/>
     </w:p>
     <w:p>
       <w:pPr>
         <w:pStyle w:val="Normal"/>
         <w:spacing w:lineRule="auto" w:line="240"/>
         <w:jc w:val="left"/>
-        <w:rPr/>
-      </w:pPr>
-      <w:r>
-        <w:rPr/>
+        <w:rPr>
+          <w:rFonts w:cs="Arial"/>
+          <w:b/>
+          <w:b/>
+          <w:bCs/>
+          <w:kern w:val="2"/>
+          <w:szCs w:val="32"/>
+        </w:rPr>
+      </w:pPr>
+      <w:r>
+        <w:rPr>
+          <w:rFonts w:cs="Arial"/>
+          <w:b/>
+          <w:bCs/>
+          <w:kern w:val="2"/>
+          <w:szCs w:val="32"/>
+        </w:rPr>
       </w:r>
       <w:r>
         <w:br w:type="page"/>
@@ -6659,6 +8358,36 @@
         </w:numPr>
         <w:rPr/>
       </w:pPr>
+      <w:bookmarkStart w:id="8" w:name="_Toc86919937"/>
+      <w:r>
+        <w:rPr/>
+        <w:t>Week exercises</w:t>
+      </w:r>
+      <w:bookmarkEnd w:id="8"/>
+    </w:p>
+    <w:p>
+      <w:pPr>
+        <w:pStyle w:val="Normal"/>
+        <w:spacing w:lineRule="auto" w:line="240"/>
+        <w:jc w:val="left"/>
+        <w:rPr/>
+      </w:pPr>
+      <w:r>
+        <w:rPr/>
+      </w:r>
+      <w:r>
+        <w:br w:type="page"/>
+      </w:r>
+    </w:p>
+    <w:p>
+      <w:pPr>
+        <w:pStyle w:val="Heading1"/>
+        <w:numPr>
+          <w:ilvl w:val="0"/>
+          <w:numId w:val="2"/>
+        </w:numPr>
+        <w:rPr/>
+      </w:pPr>
       <w:bookmarkStart w:id="9" w:name="_Toc86919938"/>
       <w:r>
         <w:rPr/>
@@ -6777,7 +8506,7 @@
       </w:r>
     </w:p>
     <w:sectPr>
-      <w:headerReference w:type="default" r:id="rId16"/>
+      <w:headerReference w:type="default" r:id="rId18"/>
       <w:type w:val="nextPage"/>
       <w:pgSz w:w="11906" w:h="16838"/>
       <w:pgMar w:left="2268" w:right="1134" w:header="567" w:top="1134" w:footer="0" w:bottom="1134" w:gutter="0"/>
@@ -6803,7 +8532,7 @@
       <mc:AlternateContent>
         <mc:Choice Requires="wps">
           <w:drawing>
-            <wp:anchor behindDoc="1" distT="0" distB="0" distL="0" distR="0" simplePos="0" locked="0" layoutInCell="1" allowOverlap="1" relativeHeight="21">
+            <wp:anchor behindDoc="1" distT="0" distB="0" distL="0" distR="0" simplePos="0" locked="0" layoutInCell="1" allowOverlap="1" relativeHeight="24">
               <wp:simplePos x="0" y="0"/>
               <wp:positionH relativeFrom="column">
                 <wp:align>center</wp:align>
@@ -6811,10 +8540,10 @@
               <wp:positionV relativeFrom="margin">
                 <wp:align>center</wp:align>
               </wp:positionV>
-              <wp:extent cx="3810" cy="3810"/>
+              <wp:extent cx="4445" cy="4445"/>
               <wp:effectExtent l="0" t="0" r="0" b="0"/>
               <wp:wrapNone/>
-              <wp:docPr id="12" name="WordPictureWatermark1916767858"/>
+              <wp:docPr id="15" name="WordPictureWatermark1916767858"/>
               <a:graphic xmlns:a="http://schemas.openxmlformats.org/drawingml/2006/main">
                 <a:graphicData uri="http://schemas.microsoft.com/office/word/2010/wordprocessingShape">
                   <wps:wsp>
@@ -6822,7 +8551,7 @@
                     <wps:spPr>
                       <a:xfrm>
                         <a:off x="0" y="0"/>
-                        <a:ext cx="3240" cy="3240"/>
+                        <a:ext cx="3960" cy="3960"/>
                       </a:xfrm>
                       <a:prstGeom prst="rect">
                         <a:avLst/>
@@ -6847,7 +8576,7 @@
         </mc:Choice>
         <mc:Fallback>
           <w:pict>
-            <v:rect id="WordPictureWatermark1916767858" o:spid="shape_0" stroked="f" style="position:absolute;margin-left:212.45pt;margin-top:364.1pt;width:0.2pt;height:3.75pt;mso-position-horizontal:center;mso-position-vertical:center;mso-position-vertical-relative:margin">
+            <v:rect id="WordPictureWatermark1916767858" o:spid="shape_0" stroked="f" style="position:absolute;margin-left:212.45pt;margin-top:364.1pt;width:0.25pt;height:3.8pt;mso-position-horizontal:center;mso-position-vertical:center;mso-position-vertical-relative:margin">
               <w10:wrap type="none"/>
               <v:fill o:detectmouseclick="t" on="false"/>
               <v:stroke color="#3465a4" joinstyle="round" endcap="flat"/>
@@ -6867,7 +8596,7 @@
     </w:r>
     <w:r>
       <w:rPr/>
-      <w:t>20</w:t>
+      <w:t>23</w:t>
     </w:r>
     <w:r>
       <w:rPr/>

</xml_diff>